<commit_message>
Modified System design diagram
</commit_message>
<xml_diff>
--- a/Diseño de sistema.docx
+++ b/Diseño de sistema.docx
@@ -5,151 +5,7 @@
     <w:tbl>
       <w:tblPr>
         <w:tblStyle w:val="TableGrid"/>
-        <w:tblpPr w:leftFromText="180" w:rightFromText="180" w:vertAnchor="text" w:horzAnchor="page" w:tblpX="10251" w:tblpY="6741"/>
-        <w:tblW w:w="0" w:type="auto"/>
-        <w:tblLook w:val="04A0" w:firstRow="1" w:lastRow="0" w:firstColumn="1" w:lastColumn="0" w:noHBand="0" w:noVBand="1"/>
-      </w:tblPr>
-      <w:tblGrid>
-        <w:gridCol w:w="1470"/>
-      </w:tblGrid>
-      <w:tr>
-        <w:trPr>
-          <w:trHeight w:val="246"/>
-        </w:trPr>
-        <w:tc>
-          <w:tcPr>
-            <w:tcW w:w="1470" w:type="dxa"/>
-          </w:tcPr>
-          <w:p>
-            <w:pPr>
-              <w:rPr>
-                <w:b/>
-                <w:bCs/>
-              </w:rPr>
-            </w:pPr>
-            <w:r>
-              <w:rPr>
-                <w:b/>
-                <w:bCs/>
-              </w:rPr>
-              <w:t>CLIENTE</w:t>
-            </w:r>
-          </w:p>
-        </w:tc>
-      </w:tr>
-      <w:tr>
-        <w:trPr>
-          <w:trHeight w:val="246"/>
-        </w:trPr>
-        <w:tc>
-          <w:tcPr>
-            <w:tcW w:w="1470" w:type="dxa"/>
-          </w:tcPr>
-          <w:p>
-            <w:proofErr w:type="spellStart"/>
-            <w:r>
-              <w:t>Tarjeta</w:t>
-            </w:r>
-            <w:r>
-              <w:t>UID</w:t>
-            </w:r>
-            <w:proofErr w:type="spellEnd"/>
-          </w:p>
-        </w:tc>
-      </w:tr>
-    </w:tbl>
-    <w:tbl>
-      <w:tblPr>
-        <w:tblStyle w:val="TableGrid"/>
-        <w:tblpPr w:leftFromText="180" w:rightFromText="180" w:vertAnchor="text" w:horzAnchor="page" w:tblpX="3321" w:tblpY="81"/>
-        <w:tblW w:w="0" w:type="auto"/>
-        <w:tblLook w:val="04A0" w:firstRow="1" w:lastRow="0" w:firstColumn="1" w:lastColumn="0" w:noHBand="0" w:noVBand="1"/>
-      </w:tblPr>
-      <w:tblGrid>
-        <w:gridCol w:w="1442"/>
-      </w:tblGrid>
-      <w:tr>
-        <w:trPr>
-          <w:trHeight w:val="249"/>
-        </w:trPr>
-        <w:tc>
-          <w:tcPr>
-            <w:tcW w:w="1442" w:type="dxa"/>
-          </w:tcPr>
-          <w:p>
-            <w:pPr>
-              <w:rPr>
-                <w:b/>
-                <w:bCs/>
-              </w:rPr>
-            </w:pPr>
-            <w:r>
-              <w:rPr>
-                <w:b/>
-                <w:bCs/>
-              </w:rPr>
-              <w:t>CLIENTE</w:t>
-            </w:r>
-          </w:p>
-        </w:tc>
-      </w:tr>
-      <w:tr>
-        <w:trPr>
-          <w:trHeight w:val="249"/>
-        </w:trPr>
-        <w:tc>
-          <w:tcPr>
-            <w:tcW w:w="1442" w:type="dxa"/>
-          </w:tcPr>
-          <w:p>
-            <w:proofErr w:type="spellStart"/>
-            <w:r>
-              <w:t>Tarjeta</w:t>
-            </w:r>
-            <w:r>
-              <w:t>UID</w:t>
-            </w:r>
-            <w:proofErr w:type="spellEnd"/>
-          </w:p>
-        </w:tc>
-      </w:tr>
-      <w:tr>
-        <w:trPr>
-          <w:trHeight w:val="249"/>
-        </w:trPr>
-        <w:tc>
-          <w:tcPr>
-            <w:tcW w:w="1442" w:type="dxa"/>
-          </w:tcPr>
-          <w:p>
-            <w:r>
-              <w:t>Puntos</w:t>
-            </w:r>
-          </w:p>
-        </w:tc>
-      </w:tr>
-      <w:tr>
-        <w:trPr>
-          <w:trHeight w:val="239"/>
-        </w:trPr>
-        <w:tc>
-          <w:tcPr>
-            <w:tcW w:w="1442" w:type="dxa"/>
-          </w:tcPr>
-          <w:p>
-            <w:proofErr w:type="spellStart"/>
-            <w:r>
-              <w:t>Saldo</w:t>
-            </w:r>
-            <w:proofErr w:type="spellEnd"/>
-          </w:p>
-        </w:tc>
-      </w:tr>
-    </w:tbl>
-    <w:tbl>
-      <w:tblPr>
-        <w:tblStyle w:val="TableGrid"/>
-        <w:tblpPr w:leftFromText="180" w:rightFromText="180" w:vertAnchor="text" w:horzAnchor="margin" w:tblpXSpec="center" w:tblpY="41"/>
+        <w:tblpPr w:leftFromText="180" w:rightFromText="180" w:vertAnchor="text" w:horzAnchor="page" w:tblpX="2739" w:tblpY="32"/>
         <w:tblW w:w="0" w:type="auto"/>
         <w:tblLook w:val="04A0" w:firstRow="1" w:lastRow="0" w:firstColumn="1" w:lastColumn="0" w:noHBand="0" w:noVBand="1"/>
       </w:tblPr>
@@ -163,6 +19,9 @@
         <w:tc>
           <w:tcPr>
             <w:tcW w:w="2171" w:type="dxa"/>
+            <w:tcBorders>
+              <w:bottom w:val="single" w:sz="12" w:space="0" w:color="auto"/>
+            </w:tcBorders>
           </w:tcPr>
           <w:p>
             <w:pPr>
@@ -197,6 +56,11 @@
         <w:tc>
           <w:tcPr>
             <w:tcW w:w="2171" w:type="dxa"/>
+            <w:tcBorders>
+              <w:top w:val="single" w:sz="12" w:space="0" w:color="auto"/>
+              <w:left w:val="single" w:sz="12" w:space="0" w:color="auto"/>
+              <w:right w:val="single" w:sz="12" w:space="0" w:color="auto"/>
+            </w:tcBorders>
           </w:tcPr>
           <w:p>
             <w:proofErr w:type="spellStart"/>
@@ -214,6 +78,10 @@
         <w:tc>
           <w:tcPr>
             <w:tcW w:w="2171" w:type="dxa"/>
+            <w:tcBorders>
+              <w:left w:val="single" w:sz="12" w:space="0" w:color="auto"/>
+              <w:right w:val="single" w:sz="12" w:space="0" w:color="auto"/>
+            </w:tcBorders>
           </w:tcPr>
           <w:p>
             <w:proofErr w:type="spellStart"/>
@@ -231,6 +99,10 @@
         <w:tc>
           <w:tcPr>
             <w:tcW w:w="2171" w:type="dxa"/>
+            <w:tcBorders>
+              <w:left w:val="single" w:sz="12" w:space="0" w:color="auto"/>
+              <w:right w:val="single" w:sz="12" w:space="0" w:color="auto"/>
+            </w:tcBorders>
           </w:tcPr>
           <w:p>
             <w:proofErr w:type="spellStart"/>
@@ -248,6 +120,10 @@
         <w:tc>
           <w:tcPr>
             <w:tcW w:w="2171" w:type="dxa"/>
+            <w:tcBorders>
+              <w:left w:val="single" w:sz="12" w:space="0" w:color="auto"/>
+              <w:right w:val="single" w:sz="12" w:space="0" w:color="auto"/>
+            </w:tcBorders>
           </w:tcPr>
           <w:p>
             <w:r>
@@ -263,6 +139,10 @@
         <w:tc>
           <w:tcPr>
             <w:tcW w:w="2171" w:type="dxa"/>
+            <w:tcBorders>
+              <w:left w:val="single" w:sz="12" w:space="0" w:color="auto"/>
+              <w:right w:val="single" w:sz="12" w:space="0" w:color="auto"/>
+            </w:tcBorders>
           </w:tcPr>
           <w:p>
             <w:proofErr w:type="spellStart"/>
@@ -280,6 +160,10 @@
         <w:tc>
           <w:tcPr>
             <w:tcW w:w="2171" w:type="dxa"/>
+            <w:tcBorders>
+              <w:left w:val="single" w:sz="12" w:space="0" w:color="auto"/>
+              <w:right w:val="single" w:sz="12" w:space="0" w:color="auto"/>
+            </w:tcBorders>
           </w:tcPr>
           <w:p>
             <w:proofErr w:type="spellStart"/>
@@ -297,11 +181,125 @@
         <w:tc>
           <w:tcPr>
             <w:tcW w:w="2171" w:type="dxa"/>
+            <w:tcBorders>
+              <w:left w:val="single" w:sz="12" w:space="0" w:color="auto"/>
+              <w:bottom w:val="single" w:sz="12" w:space="0" w:color="auto"/>
+              <w:right w:val="single" w:sz="12" w:space="0" w:color="auto"/>
+            </w:tcBorders>
           </w:tcPr>
           <w:p>
             <w:proofErr w:type="spellStart"/>
             <w:r>
               <w:t>NombreTienda</w:t>
+            </w:r>
+            <w:proofErr w:type="spellEnd"/>
+          </w:p>
+        </w:tc>
+      </w:tr>
+    </w:tbl>
+    <w:tbl>
+      <w:tblPr>
+        <w:tblStyle w:val="TableGrid"/>
+        <w:tblpPr w:leftFromText="180" w:rightFromText="180" w:vertAnchor="text" w:horzAnchor="margin" w:tblpXSpec="center" w:tblpY="152"/>
+        <w:tblW w:w="0" w:type="auto"/>
+        <w:tblLook w:val="04A0" w:firstRow="1" w:lastRow="0" w:firstColumn="1" w:lastColumn="0" w:noHBand="0" w:noVBand="1"/>
+      </w:tblPr>
+      <w:tblGrid>
+        <w:gridCol w:w="1849"/>
+      </w:tblGrid>
+      <w:tr>
+        <w:trPr>
+          <w:trHeight w:val="263"/>
+        </w:trPr>
+        <w:tc>
+          <w:tcPr>
+            <w:tcW w:w="1849" w:type="dxa"/>
+            <w:tcBorders>
+              <w:bottom w:val="single" w:sz="12" w:space="0" w:color="auto"/>
+            </w:tcBorders>
+          </w:tcPr>
+          <w:p>
+            <w:pPr>
+              <w:rPr>
+                <w:b/>
+                <w:bCs/>
+              </w:rPr>
+            </w:pPr>
+            <w:r>
+              <w:rPr>
+                <w:b/>
+                <w:bCs/>
+              </w:rPr>
+              <w:t xml:space="preserve">INFO </w:t>
+            </w:r>
+            <w:r>
+              <w:rPr>
+                <w:b/>
+                <w:bCs/>
+              </w:rPr>
+              <w:t>CLIENTE</w:t>
+            </w:r>
+          </w:p>
+        </w:tc>
+      </w:tr>
+      <w:tr>
+        <w:trPr>
+          <w:trHeight w:val="263"/>
+        </w:trPr>
+        <w:tc>
+          <w:tcPr>
+            <w:tcW w:w="1849" w:type="dxa"/>
+            <w:tcBorders>
+              <w:top w:val="single" w:sz="12" w:space="0" w:color="auto"/>
+              <w:left w:val="single" w:sz="12" w:space="0" w:color="auto"/>
+              <w:right w:val="single" w:sz="12" w:space="0" w:color="auto"/>
+            </w:tcBorders>
+          </w:tcPr>
+          <w:p>
+            <w:proofErr w:type="spellStart"/>
+            <w:r>
+              <w:t>TarjetaUID</w:t>
+            </w:r>
+            <w:proofErr w:type="spellEnd"/>
+          </w:p>
+        </w:tc>
+      </w:tr>
+      <w:tr>
+        <w:trPr>
+          <w:trHeight w:val="263"/>
+        </w:trPr>
+        <w:tc>
+          <w:tcPr>
+            <w:tcW w:w="1849" w:type="dxa"/>
+            <w:tcBorders>
+              <w:left w:val="single" w:sz="12" w:space="0" w:color="auto"/>
+              <w:right w:val="single" w:sz="12" w:space="0" w:color="auto"/>
+            </w:tcBorders>
+          </w:tcPr>
+          <w:p>
+            <w:r>
+              <w:t>Puntos</w:t>
+            </w:r>
+          </w:p>
+        </w:tc>
+      </w:tr>
+      <w:tr>
+        <w:trPr>
+          <w:trHeight w:val="252"/>
+        </w:trPr>
+        <w:tc>
+          <w:tcPr>
+            <w:tcW w:w="1849" w:type="dxa"/>
+            <w:tcBorders>
+              <w:left w:val="single" w:sz="12" w:space="0" w:color="auto"/>
+              <w:bottom w:val="single" w:sz="12" w:space="0" w:color="auto"/>
+              <w:right w:val="single" w:sz="12" w:space="0" w:color="auto"/>
+            </w:tcBorders>
+          </w:tcPr>
+          <w:p>
+            <w:proofErr w:type="spellStart"/>
+            <w:r>
+              <w:t>Saldo</w:t>
             </w:r>
             <w:proofErr w:type="spellEnd"/>
           </w:p>
@@ -316,9 +314,29 @@
         <mc:AlternateContent>
           <mc:Choice Requires="wpg">
             <w:drawing>
-              <wp:inline distT="0" distB="0" distL="0" distR="0" wp14:anchorId="3462D314" wp14:editId="3BD0CDCE">
+              <wp:anchor distT="0" distB="0" distL="114300" distR="114300" simplePos="0" relativeHeight="251668480" behindDoc="1" locked="0" layoutInCell="1" allowOverlap="1" wp14:anchorId="3462D314" wp14:editId="46CE3015">
+                <wp:simplePos x="0" y="0"/>
+                <wp:positionH relativeFrom="column">
+                  <wp:posOffset>2504440</wp:posOffset>
+                </wp:positionH>
+                <wp:positionV relativeFrom="paragraph">
+                  <wp:posOffset>137795</wp:posOffset>
+                </wp:positionV>
                 <wp:extent cx="781050" cy="927100"/>
                 <wp:effectExtent l="0" t="0" r="0" b="6350"/>
+                <wp:wrapTight wrapText="bothSides">
+                  <wp:wrapPolygon edited="0">
+                    <wp:start x="4215" y="0"/>
+                    <wp:lineTo x="527" y="1332"/>
+                    <wp:lineTo x="0" y="20416"/>
+                    <wp:lineTo x="0" y="21304"/>
+                    <wp:lineTo x="21073" y="21304"/>
+                    <wp:lineTo x="21073" y="20416"/>
+                    <wp:lineTo x="20546" y="1332"/>
+                    <wp:lineTo x="16859" y="0"/>
+                    <wp:lineTo x="4215" y="0"/>
+                  </wp:wrapPolygon>
+                </wp:wrapTight>
                 <wp:docPr id="13" name="Group 13"/>
                 <wp:cNvGraphicFramePr/>
                 <a:graphic xmlns:a="http://schemas.openxmlformats.org/drawingml/2006/main">
@@ -432,12 +450,12 @@
                     </wpg:wgp>
                   </a:graphicData>
                 </a:graphic>
-              </wp:inline>
+              </wp:anchor>
             </w:drawing>
           </mc:Choice>
           <mc:Fallback>
             <w:pict>
-              <v:group w14:anchorId="3462D314" id="Group 13" o:spid="_x0000_s1026" style="width:61.5pt;height:73pt;mso-position-horizontal-relative:char;mso-position-vertical-relative:line" coordsize="53638,62871" o:gfxdata="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">
+              <v:group w14:anchorId="3462D314" id="Group 13" o:spid="_x0000_s1026" style="position:absolute;margin-left:197.2pt;margin-top:10.85pt;width:61.5pt;height:73pt;z-index:-251648000" coordsize="53638,62871" o:gfxdata="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">
                 <v:shapetype id="_x0000_t75" coordsize="21600,21600" o:spt="75" o:preferrelative="t" path="m@4@5l@4@11@9@11@9@5xe" filled="f" stroked="f">
                   <v:stroke joinstyle="miter"/>
                   <v:formulas>
@@ -505,272 +523,12 @@
                     </w:txbxContent>
                   </v:textbox>
                 </v:shape>
-                <w10:anchorlock/>
+                <w10:wrap type="tight"/>
               </v:group>
             </w:pict>
           </mc:Fallback>
         </mc:AlternateContent>
       </w:r>
-    </w:p>
-    <w:tbl>
-      <w:tblPr>
-        <w:tblStyle w:val="TableGrid"/>
-        <w:tblpPr w:leftFromText="180" w:rightFromText="180" w:vertAnchor="text" w:horzAnchor="page" w:tblpX="3939" w:tblpY="4740"/>
-        <w:tblW w:w="0" w:type="auto"/>
-        <w:tblLook w:val="04A0" w:firstRow="1" w:lastRow="0" w:firstColumn="1" w:lastColumn="0" w:noHBand="0" w:noVBand="1"/>
-      </w:tblPr>
-      <w:tblGrid>
-        <w:gridCol w:w="3898"/>
-      </w:tblGrid>
-      <w:tr>
-        <w:trPr>
-          <w:trHeight w:val="264"/>
-        </w:trPr>
-        <w:tc>
-          <w:tcPr>
-            <w:tcW w:w="3898" w:type="dxa"/>
-          </w:tcPr>
-          <w:p>
-            <w:pPr>
-              <w:rPr>
-                <w:b/>
-                <w:bCs/>
-              </w:rPr>
-            </w:pPr>
-            <w:r>
-              <w:rPr>
-                <w:b/>
-                <w:bCs/>
-              </w:rPr>
-              <w:t>TIENDA</w:t>
-            </w:r>
-          </w:p>
-        </w:tc>
-      </w:tr>
-      <w:tr>
-        <w:trPr>
-          <w:trHeight w:val="264"/>
-        </w:trPr>
-        <w:tc>
-          <w:tcPr>
-            <w:tcW w:w="3898" w:type="dxa"/>
-          </w:tcPr>
-          <w:p>
-            <w:proofErr w:type="spellStart"/>
-            <w:r>
-              <w:t>TiendaID</w:t>
-            </w:r>
-            <w:proofErr w:type="spellEnd"/>
-          </w:p>
-        </w:tc>
-      </w:tr>
-      <w:tr>
-        <w:trPr>
-          <w:trHeight w:val="264"/>
-        </w:trPr>
-        <w:tc>
-          <w:tcPr>
-            <w:tcW w:w="3898" w:type="dxa"/>
-          </w:tcPr>
-          <w:p>
-            <w:proofErr w:type="spellStart"/>
-            <w:r>
-              <w:t>NombreTienda</w:t>
-            </w:r>
-            <w:proofErr w:type="spellEnd"/>
-          </w:p>
-        </w:tc>
-      </w:tr>
-      <w:tr>
-        <w:trPr>
-          <w:trHeight w:val="264"/>
-        </w:trPr>
-        <w:tc>
-          <w:tcPr>
-            <w:tcW w:w="3898" w:type="dxa"/>
-          </w:tcPr>
-          <w:p>
-            <w:proofErr w:type="spellStart"/>
-            <w:proofErr w:type="gramStart"/>
-            <w:r>
-              <w:t>RecargarSaldo</w:t>
-            </w:r>
-            <w:proofErr w:type="spellEnd"/>
-            <w:r>
-              <w:t>(</w:t>
-            </w:r>
-            <w:proofErr w:type="gramEnd"/>
-            <w:r>
-              <w:t>)</w:t>
-            </w:r>
-          </w:p>
-        </w:tc>
-      </w:tr>
-      <w:tr>
-        <w:trPr>
-          <w:trHeight w:val="264"/>
-        </w:trPr>
-        <w:tc>
-          <w:tcPr>
-            <w:tcW w:w="3898" w:type="dxa"/>
-          </w:tcPr>
-          <w:p>
-            <w:proofErr w:type="spellStart"/>
-            <w:proofErr w:type="gramStart"/>
-            <w:r>
-              <w:t>DarAltaPromo</w:t>
-            </w:r>
-            <w:proofErr w:type="spellEnd"/>
-            <w:r>
-              <w:t>(</w:t>
-            </w:r>
-            <w:proofErr w:type="gramEnd"/>
-            <w:r>
-              <w:t>)</w:t>
-            </w:r>
-          </w:p>
-        </w:tc>
-      </w:tr>
-      <w:tr>
-        <w:trPr>
-          <w:trHeight w:val="254"/>
-        </w:trPr>
-        <w:tc>
-          <w:tcPr>
-            <w:tcW w:w="3898" w:type="dxa"/>
-          </w:tcPr>
-          <w:p>
-            <w:proofErr w:type="spellStart"/>
-            <w:proofErr w:type="gramStart"/>
-            <w:r>
-              <w:t>Cobrar</w:t>
-            </w:r>
-            <w:proofErr w:type="spellEnd"/>
-            <w:r>
-              <w:t>(</w:t>
-            </w:r>
-            <w:proofErr w:type="gramEnd"/>
-            <w:r>
-              <w:t>)</w:t>
-            </w:r>
-          </w:p>
-        </w:tc>
-      </w:tr>
-      <w:tr>
-        <w:trPr>
-          <w:trHeight w:val="264"/>
-        </w:trPr>
-        <w:tc>
-          <w:tcPr>
-            <w:tcW w:w="3898" w:type="dxa"/>
-          </w:tcPr>
-          <w:p>
-            <w:proofErr w:type="spellStart"/>
-            <w:proofErr w:type="gramStart"/>
-            <w:r>
-              <w:t>ActualizarTarjeta</w:t>
-            </w:r>
-            <w:proofErr w:type="spellEnd"/>
-            <w:r>
-              <w:t>(</w:t>
-            </w:r>
-            <w:proofErr w:type="gramEnd"/>
-            <w:r>
-              <w:t>)</w:t>
-            </w:r>
-          </w:p>
-        </w:tc>
-      </w:tr>
-      <w:tr>
-        <w:trPr>
-          <w:trHeight w:val="264"/>
-        </w:trPr>
-        <w:tc>
-          <w:tcPr>
-            <w:tcW w:w="3898" w:type="dxa"/>
-          </w:tcPr>
-          <w:p>
-            <w:pPr>
-              <w:rPr>
-                <w:lang w:val="es-MX"/>
-              </w:rPr>
-            </w:pPr>
-            <w:proofErr w:type="spellStart"/>
-            <w:proofErr w:type="gramStart"/>
-            <w:r>
-              <w:rPr>
-                <w:lang w:val="es-MX"/>
-              </w:rPr>
-              <w:t>AnalisisTarjeta</w:t>
-            </w:r>
-            <w:proofErr w:type="spellEnd"/>
-            <w:r>
-              <w:rPr>
-                <w:lang w:val="es-MX"/>
-              </w:rPr>
-              <w:t>(</w:t>
-            </w:r>
-            <w:proofErr w:type="gramEnd"/>
-            <w:r>
-              <w:rPr>
-                <w:lang w:val="es-MX"/>
-              </w:rPr>
-              <w:t>)</w:t>
-            </w:r>
-            <w:r>
-              <w:rPr>
-                <w:lang w:val="es-MX"/>
-              </w:rPr>
-              <w:t xml:space="preserve"> </w:t>
-            </w:r>
-            <w:r>
-              <w:rPr>
-                <w:i/>
-                <w:iCs/>
-                <w:lang w:val="es-MX"/>
-              </w:rPr>
-              <w:t xml:space="preserve">(Para ver </w:t>
-            </w:r>
-            <w:r>
-              <w:rPr>
-                <w:i/>
-                <w:iCs/>
-                <w:lang w:val="es-MX"/>
-              </w:rPr>
-              <w:t>puntaje y saldo)</w:t>
-            </w:r>
-          </w:p>
-        </w:tc>
-      </w:tr>
-      <w:tr>
-        <w:trPr>
-          <w:trHeight w:val="264"/>
-        </w:trPr>
-        <w:tc>
-          <w:tcPr>
-            <w:tcW w:w="3898" w:type="dxa"/>
-          </w:tcPr>
-          <w:p>
-            <w:proofErr w:type="spellStart"/>
-            <w:proofErr w:type="gramStart"/>
-            <w:r>
-              <w:t>CancelarCompra</w:t>
-            </w:r>
-            <w:proofErr w:type="spellEnd"/>
-            <w:r>
-              <w:t>(</w:t>
-            </w:r>
-            <w:proofErr w:type="gramEnd"/>
-            <w:r>
-              <w:t>)</w:t>
-            </w:r>
-          </w:p>
-        </w:tc>
-      </w:tr>
-    </w:tbl>
-    <w:p>
-      <w:bookmarkStart w:id="0" w:name="_GoBack"/>
-      <w:bookmarkEnd w:id="0"/>
       <w:r>
         <w:rPr>
           <w:noProof/>
@@ -778,27 +536,325 @@
         <mc:AlternateContent>
           <mc:Choice Requires="wps">
             <w:drawing>
-              <wp:anchor distT="0" distB="0" distL="114300" distR="114300" simplePos="0" relativeHeight="251664384" behindDoc="0" locked="0" layoutInCell="1" allowOverlap="1" wp14:anchorId="18CD2D1F" wp14:editId="77A51AF2">
+              <wp:anchor distT="0" distB="0" distL="114300" distR="114300" simplePos="0" relativeHeight="251676672" behindDoc="0" locked="0" layoutInCell="1" allowOverlap="1" wp14:anchorId="5A56B76A" wp14:editId="6D980DC7">
                 <wp:simplePos x="0" y="0"/>
                 <wp:positionH relativeFrom="column">
-                  <wp:posOffset>2684462</wp:posOffset>
+                  <wp:posOffset>481013</wp:posOffset>
                 </wp:positionH>
                 <wp:positionV relativeFrom="paragraph">
-                  <wp:posOffset>501015</wp:posOffset>
+                  <wp:posOffset>-76200</wp:posOffset>
                 </wp:positionV>
-                <wp:extent cx="838200" cy="2355850"/>
-                <wp:effectExtent l="0" t="38100" r="57150" b="25400"/>
+                <wp:extent cx="4443095" cy="1657350"/>
+                <wp:effectExtent l="0" t="0" r="14605" b="19050"/>
                 <wp:wrapNone/>
-                <wp:docPr id="14" name="Straight Arrow Connector 14"/>
+                <wp:docPr id="23" name="Rectangle: Rounded Corners 23"/>
+                <wp:cNvGraphicFramePr/>
+                <a:graphic xmlns:a="http://schemas.openxmlformats.org/drawingml/2006/main">
+                  <a:graphicData uri="http://schemas.microsoft.com/office/word/2010/wordprocessingShape">
+                    <wps:wsp>
+                      <wps:cNvSpPr/>
+                      <wps:spPr>
+                        <a:xfrm>
+                          <a:off x="0" y="0"/>
+                          <a:ext cx="4443095" cy="1657350"/>
+                        </a:xfrm>
+                        <a:prstGeom prst="roundRect">
+                          <a:avLst>
+                            <a:gd name="adj" fmla="val 31322"/>
+                          </a:avLst>
+                        </a:prstGeom>
+                        <a:noFill/>
+                        <a:ln w="9525">
+                          <a:solidFill>
+                            <a:schemeClr val="tx1"/>
+                          </a:solidFill>
+                        </a:ln>
+                      </wps:spPr>
+                      <wps:style>
+                        <a:lnRef idx="2">
+                          <a:schemeClr val="accent1">
+                            <a:shade val="50000"/>
+                          </a:schemeClr>
+                        </a:lnRef>
+                        <a:fillRef idx="1">
+                          <a:schemeClr val="accent1"/>
+                        </a:fillRef>
+                        <a:effectRef idx="0">
+                          <a:schemeClr val="accent1"/>
+                        </a:effectRef>
+                        <a:fontRef idx="minor">
+                          <a:schemeClr val="lt1"/>
+                        </a:fontRef>
+                      </wps:style>
+                      <wps:bodyPr rot="0" spcFirstLastPara="0" vertOverflow="overflow" horzOverflow="overflow" vert="horz" wrap="square" lIns="91440" tIns="45720" rIns="91440" bIns="45720" numCol="1" spcCol="0" rtlCol="0" fromWordArt="0" anchor="ctr" anchorCtr="0" forceAA="0" compatLnSpc="1">
+                        <a:prstTxWarp prst="textNoShape">
+                          <a:avLst/>
+                        </a:prstTxWarp>
+                        <a:noAutofit/>
+                      </wps:bodyPr>
+                    </wps:wsp>
+                  </a:graphicData>
+                </a:graphic>
+              </wp:anchor>
+            </w:drawing>
+          </mc:Choice>
+          <mc:Fallback>
+            <w:pict>
+              <v:roundrect w14:anchorId="2EAD7279" id="Rectangle: Rounded Corners 23" o:spid="_x0000_s1026" style="position:absolute;margin-left:37.9pt;margin-top:-6pt;width:349.85pt;height:130.5pt;z-index:251676672;visibility:visible;mso-wrap-style:square;mso-wrap-distance-left:9pt;mso-wrap-distance-top:0;mso-wrap-distance-right:9pt;mso-wrap-distance-bottom:0;mso-position-horizontal:absolute;mso-position-horizontal-relative:text;mso-position-vertical:absolute;mso-position-vertical-relative:text;v-text-anchor:middle" arcsize="20528f" o:gfxdata="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" filled="f" strokecolor="black [3213]">
+                <v:stroke joinstyle="miter"/>
+              </v:roundrect>
+            </w:pict>
+          </mc:Fallback>
+        </mc:AlternateContent>
+      </w:r>
+    </w:p>
+    <w:p>
+      <w:r>
+        <w:rPr>
+          <w:noProof/>
+        </w:rPr>
+        <mc:AlternateContent>
+          <mc:Choice Requires="wps">
+            <w:drawing>
+              <wp:anchor distT="0" distB="0" distL="114300" distR="114300" simplePos="0" relativeHeight="251674624" behindDoc="0" locked="0" layoutInCell="1" allowOverlap="1" wp14:anchorId="37A4F9F9" wp14:editId="0DF981AD">
+                <wp:simplePos x="0" y="0"/>
+                <wp:positionH relativeFrom="column">
+                  <wp:posOffset>4805364</wp:posOffset>
+                </wp:positionH>
+                <wp:positionV relativeFrom="paragraph">
+                  <wp:posOffset>276226</wp:posOffset>
+                </wp:positionV>
+                <wp:extent cx="1037590" cy="776288"/>
+                <wp:effectExtent l="0" t="0" r="67310" b="62230"/>
+                <wp:wrapNone/>
+                <wp:docPr id="18" name="Straight Arrow Connector 18"/>
                 <wp:cNvGraphicFramePr/>
                 <a:graphic xmlns:a="http://schemas.openxmlformats.org/drawingml/2006/main">
                   <a:graphicData uri="http://schemas.microsoft.com/office/word/2010/wordprocessingShape">
                     <wps:wsp>
                       <wps:cNvCnPr/>
                       <wps:spPr>
-                        <a:xfrm flipV="1">
+                        <a:xfrm>
                           <a:off x="0" y="0"/>
-                          <a:ext cx="838200" cy="2355850"/>
+                          <a:ext cx="1037590" cy="776288"/>
+                        </a:xfrm>
+                        <a:prstGeom prst="straightConnector1">
+                          <a:avLst/>
+                        </a:prstGeom>
+                        <a:noFill/>
+                        <a:ln w="6350" cap="flat" cmpd="sng" algn="ctr">
+                          <a:solidFill>
+                            <a:sysClr val="windowText" lastClr="000000"/>
+                          </a:solidFill>
+                          <a:prstDash val="solid"/>
+                          <a:miter lim="800000"/>
+                          <a:tailEnd type="triangle"/>
+                        </a:ln>
+                        <a:effectLst/>
+                      </wps:spPr>
+                      <wps:bodyPr/>
+                    </wps:wsp>
+                  </a:graphicData>
+                </a:graphic>
+                <wp14:sizeRelH relativeFrom="margin">
+                  <wp14:pctWidth>0</wp14:pctWidth>
+                </wp14:sizeRelH>
+                <wp14:sizeRelV relativeFrom="margin">
+                  <wp14:pctHeight>0</wp14:pctHeight>
+                </wp14:sizeRelV>
+              </wp:anchor>
+            </w:drawing>
+          </mc:Choice>
+          <mc:Fallback>
+            <w:pict>
+              <v:shapetype w14:anchorId="4E64262F" id="_x0000_t32" coordsize="21600,21600" o:spt="32" o:oned="t" path="m,l21600,21600e" filled="f">
+                <v:path arrowok="t" fillok="f" o:connecttype="none"/>
+                <o:lock v:ext="edit" shapetype="t"/>
+              </v:shapetype>
+              <v:shape id="Straight Arrow Connector 18" o:spid="_x0000_s1026" type="#_x0000_t32" style="position:absolute;margin-left:378.4pt;margin-top:21.75pt;width:81.7pt;height:61.15pt;z-index:251674624;visibility:visible;mso-wrap-style:square;mso-width-percent:0;mso-height-percent:0;mso-wrap-distance-left:9pt;mso-wrap-distance-top:0;mso-wrap-distance-right:9pt;mso-wrap-distance-bottom:0;mso-position-horizontal:absolute;mso-position-horizontal-relative:text;mso-position-vertical:absolute;mso-position-vertical-relative:text;mso-width-percent:0;mso-height-percent:0;mso-width-relative:margin;mso-height-relative:margin" o:gfxdata="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" strokecolor="windowText" strokeweight=".5pt">
+                <v:stroke endarrow="block" joinstyle="miter"/>
+              </v:shape>
+            </w:pict>
+          </mc:Fallback>
+        </mc:AlternateContent>
+      </w:r>
+    </w:p>
+    <w:p>
+      <w:r>
+        <w:rPr>
+          <w:noProof/>
+        </w:rPr>
+        <mc:AlternateContent>
+          <mc:Choice Requires="wps">
+            <w:drawing>
+              <wp:anchor distT="0" distB="0" distL="114300" distR="114300" simplePos="0" relativeHeight="251672576" behindDoc="0" locked="0" layoutInCell="1" allowOverlap="1" wp14:anchorId="2C0A3748" wp14:editId="5C68B9DC">
+                <wp:simplePos x="0" y="0"/>
+                <wp:positionH relativeFrom="column">
+                  <wp:posOffset>4805363</wp:posOffset>
+                </wp:positionH>
+                <wp:positionV relativeFrom="paragraph">
+                  <wp:posOffset>147638</wp:posOffset>
+                </wp:positionV>
+                <wp:extent cx="933450" cy="709295"/>
+                <wp:effectExtent l="38100" t="38100" r="19050" b="33655"/>
+                <wp:wrapNone/>
+                <wp:docPr id="17" name="Straight Arrow Connector 17"/>
+                <wp:cNvGraphicFramePr/>
+                <a:graphic xmlns:a="http://schemas.openxmlformats.org/drawingml/2006/main">
+                  <a:graphicData uri="http://schemas.microsoft.com/office/word/2010/wordprocessingShape">
+                    <wps:wsp>
+                      <wps:cNvCnPr/>
+                      <wps:spPr>
+                        <a:xfrm flipH="1" flipV="1">
+                          <a:off x="0" y="0"/>
+                          <a:ext cx="933450" cy="709295"/>
+                        </a:xfrm>
+                        <a:prstGeom prst="straightConnector1">
+                          <a:avLst/>
+                        </a:prstGeom>
+                        <a:noFill/>
+                        <a:ln w="6350" cap="flat" cmpd="sng" algn="ctr">
+                          <a:solidFill>
+                            <a:sysClr val="windowText" lastClr="000000"/>
+                          </a:solidFill>
+                          <a:prstDash val="solid"/>
+                          <a:miter lim="800000"/>
+                          <a:tailEnd type="triangle"/>
+                        </a:ln>
+                        <a:effectLst/>
+                      </wps:spPr>
+                      <wps:bodyPr/>
+                    </wps:wsp>
+                  </a:graphicData>
+                </a:graphic>
+                <wp14:sizeRelH relativeFrom="margin">
+                  <wp14:pctWidth>0</wp14:pctWidth>
+                </wp14:sizeRelH>
+                <wp14:sizeRelV relativeFrom="margin">
+                  <wp14:pctHeight>0</wp14:pctHeight>
+                </wp14:sizeRelV>
+              </wp:anchor>
+            </w:drawing>
+          </mc:Choice>
+          <mc:Fallback>
+            <w:pict>
+              <v:shape w14:anchorId="4B4DE330" id="Straight Arrow Connector 17" o:spid="_x0000_s1026" type="#_x0000_t32" style="position:absolute;margin-left:378.4pt;margin-top:11.65pt;width:73.5pt;height:55.85pt;flip:x y;z-index:251672576;visibility:visible;mso-wrap-style:square;mso-width-percent:0;mso-height-percent:0;mso-wrap-distance-left:9pt;mso-wrap-distance-top:0;mso-wrap-distance-right:9pt;mso-wrap-distance-bottom:0;mso-position-horizontal:absolute;mso-position-horizontal-relative:text;mso-position-vertical:absolute;mso-position-vertical-relative:text;mso-width-percent:0;mso-height-percent:0;mso-width-relative:margin;mso-height-relative:margin" o:gfxdata="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" strokecolor="windowText" strokeweight=".5pt">
+                <v:stroke endarrow="block" joinstyle="miter"/>
+              </v:shape>
+            </w:pict>
+          </mc:Fallback>
+        </mc:AlternateContent>
+      </w:r>
+      <w:r>
+        <w:rPr>
+          <w:noProof/>
+        </w:rPr>
+        <w:drawing>
+          <wp:anchor distT="0" distB="0" distL="114300" distR="114300" simplePos="0" relativeHeight="251667456" behindDoc="1" locked="0" layoutInCell="1" allowOverlap="1" wp14:anchorId="3DE29EFB" wp14:editId="26B8111D">
+            <wp:simplePos x="0" y="0"/>
+            <wp:positionH relativeFrom="column">
+              <wp:posOffset>6171565</wp:posOffset>
+            </wp:positionH>
+            <wp:positionV relativeFrom="paragraph">
+              <wp:posOffset>51435</wp:posOffset>
+            </wp:positionV>
+            <wp:extent cx="880745" cy="1042670"/>
+            <wp:effectExtent l="0" t="0" r="0" b="5080"/>
+            <wp:wrapTight wrapText="bothSides">
+              <wp:wrapPolygon edited="0">
+                <wp:start x="8410" y="0"/>
+                <wp:lineTo x="4205" y="1973"/>
+                <wp:lineTo x="1402" y="4736"/>
+                <wp:lineTo x="0" y="13812"/>
+                <wp:lineTo x="0" y="18153"/>
+                <wp:lineTo x="2803" y="19732"/>
+                <wp:lineTo x="4205" y="21311"/>
+                <wp:lineTo x="4672" y="21311"/>
+                <wp:lineTo x="8877" y="21311"/>
+                <wp:lineTo x="8410" y="18943"/>
+                <wp:lineTo x="21024" y="16575"/>
+                <wp:lineTo x="21024" y="1184"/>
+                <wp:lineTo x="12614" y="0"/>
+                <wp:lineTo x="8410" y="0"/>
+              </wp:wrapPolygon>
+            </wp:wrapTight>
+            <wp:docPr id="2" name="Picture 2"/>
+            <wp:cNvGraphicFramePr>
+              <a:graphicFrameLocks xmlns:a="http://schemas.openxmlformats.org/drawingml/2006/main" noChangeAspect="1"/>
+            </wp:cNvGraphicFramePr>
+            <a:graphic xmlns:a="http://schemas.openxmlformats.org/drawingml/2006/main">
+              <a:graphicData uri="http://schemas.openxmlformats.org/drawingml/2006/picture">
+                <pic:pic xmlns:pic="http://schemas.openxmlformats.org/drawingml/2006/picture">
+                  <pic:nvPicPr>
+                    <pic:cNvPr id="2" name="atm-3077727_640.png"/>
+                    <pic:cNvPicPr/>
+                  </pic:nvPicPr>
+                  <pic:blipFill>
+                    <a:blip r:embed="rId13" cstate="print">
+                      <a:extLst>
+                        <a:ext uri="{28A0092B-C50C-407E-A947-70E740481C1C}">
+                          <a14:useLocalDpi xmlns:a14="http://schemas.microsoft.com/office/drawing/2010/main" val="0"/>
+                        </a:ext>
+                        <a:ext uri="{837473B0-CC2E-450A-ABE3-18F120FF3D39}">
+                          <a1611:picAttrSrcUrl xmlns:a1611="http://schemas.microsoft.com/office/drawing/2016/11/main" r:id="rId14"/>
+                        </a:ext>
+                      </a:extLst>
+                    </a:blip>
+                    <a:stretch>
+                      <a:fillRect/>
+                    </a:stretch>
+                  </pic:blipFill>
+                  <pic:spPr>
+                    <a:xfrm>
+                      <a:off x="0" y="0"/>
+                      <a:ext cx="880745" cy="1042670"/>
+                    </a:xfrm>
+                    <a:prstGeom prst="rect">
+                      <a:avLst/>
+                    </a:prstGeom>
+                  </pic:spPr>
+                </pic:pic>
+              </a:graphicData>
+            </a:graphic>
+            <wp14:sizeRelH relativeFrom="margin">
+              <wp14:pctWidth>0</wp14:pctWidth>
+            </wp14:sizeRelH>
+            <wp14:sizeRelV relativeFrom="margin">
+              <wp14:pctHeight>0</wp14:pctHeight>
+            </wp14:sizeRelV>
+          </wp:anchor>
+        </w:drawing>
+      </w:r>
+    </w:p>
+    <w:p>
+      <w:r>
+        <w:rPr>
+          <w:noProof/>
+        </w:rPr>
+        <mc:AlternateContent>
+          <mc:Choice Requires="wps">
+            <w:drawing>
+              <wp:anchor distT="0" distB="0" distL="114300" distR="114300" simplePos="0" relativeHeight="251670528" behindDoc="0" locked="0" layoutInCell="1" allowOverlap="1" wp14:anchorId="5A3DCA76" wp14:editId="487165C1">
+                <wp:simplePos x="0" y="0"/>
+                <wp:positionH relativeFrom="column">
+                  <wp:posOffset>4111625</wp:posOffset>
+                </wp:positionH>
+                <wp:positionV relativeFrom="paragraph">
+                  <wp:posOffset>15557</wp:posOffset>
+                </wp:positionV>
+                <wp:extent cx="45719" cy="1851977"/>
+                <wp:effectExtent l="76200" t="38100" r="50165" b="15240"/>
+                <wp:wrapNone/>
+                <wp:docPr id="10" name="Straight Arrow Connector 10"/>
+                <wp:cNvGraphicFramePr/>
+                <a:graphic xmlns:a="http://schemas.openxmlformats.org/drawingml/2006/main">
+                  <a:graphicData uri="http://schemas.microsoft.com/office/word/2010/wordprocessingShape">
+                    <wps:wsp>
+                      <wps:cNvCnPr/>
+                      <wps:spPr>
+                        <a:xfrm flipH="1" flipV="1">
+                          <a:off x="0" y="0"/>
+                          <a:ext cx="45719" cy="1851977"/>
                         </a:xfrm>
                         <a:prstGeom prst="straightConnector1">
                           <a:avLst/>
@@ -836,11 +892,7 @@
           </mc:Choice>
           <mc:Fallback>
             <w:pict>
-              <v:shapetype w14:anchorId="5BA98DA9" id="_x0000_t32" coordsize="21600,21600" o:spt="32" o:oned="t" path="m,l21600,21600e" filled="f">
-                <v:path arrowok="t" fillok="f" o:connecttype="none"/>
-                <o:lock v:ext="edit" shapetype="t"/>
-              </v:shapetype>
-              <v:shape id="Straight Arrow Connector 14" o:spid="_x0000_s1026" type="#_x0000_t32" style="position:absolute;margin-left:211.35pt;margin-top:39.45pt;width:66pt;height:185.5pt;flip:y;z-index:251664384;visibility:visible;mso-wrap-style:square;mso-width-percent:0;mso-height-percent:0;mso-wrap-distance-left:9pt;mso-wrap-distance-top:0;mso-wrap-distance-right:9pt;mso-wrap-distance-bottom:0;mso-position-horizontal:absolute;mso-position-horizontal-relative:text;mso-position-vertical:absolute;mso-position-vertical-relative:text;mso-width-percent:0;mso-height-percent:0;mso-width-relative:margin;mso-height-relative:margin" o:gfxdata="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" strokecolor="black [3200]" strokeweight=".5pt">
+              <v:shape w14:anchorId="2848C5FE" id="Straight Arrow Connector 10" o:spid="_x0000_s1026" type="#_x0000_t32" style="position:absolute;margin-left:323.75pt;margin-top:1.2pt;width:3.6pt;height:145.8pt;flip:x y;z-index:251670528;visibility:visible;mso-wrap-style:square;mso-width-percent:0;mso-height-percent:0;mso-wrap-distance-left:9pt;mso-wrap-distance-top:0;mso-wrap-distance-right:9pt;mso-wrap-distance-bottom:0;mso-position-horizontal:absolute;mso-position-horizontal-relative:text;mso-position-vertical:absolute;mso-position-vertical-relative:text;mso-width-percent:0;mso-height-percent:0;mso-width-relative:margin;mso-height-relative:margin" o:gfxdata="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" strokecolor="black [3200]" strokeweight=".5pt">
                 <v:stroke endarrow="block" joinstyle="miter"/>
               </v:shape>
             </w:pict>
@@ -854,16 +906,16 @@
         <mc:AlternateContent>
           <mc:Choice Requires="wps">
             <w:drawing>
-              <wp:anchor distT="0" distB="0" distL="114300" distR="114300" simplePos="0" relativeHeight="251665408" behindDoc="0" locked="0" layoutInCell="1" allowOverlap="1" wp14:anchorId="07152D16" wp14:editId="724D340F">
+              <wp:anchor distT="0" distB="0" distL="114300" distR="114300" simplePos="0" relativeHeight="251665408" behindDoc="0" locked="0" layoutInCell="1" allowOverlap="1" wp14:anchorId="07152D16" wp14:editId="26E0A9C2">
                 <wp:simplePos x="0" y="0"/>
                 <wp:positionH relativeFrom="column">
-                  <wp:posOffset>628649</wp:posOffset>
+                  <wp:posOffset>3890962</wp:posOffset>
                 </wp:positionH>
                 <wp:positionV relativeFrom="paragraph">
-                  <wp:posOffset>37465</wp:posOffset>
+                  <wp:posOffset>57785</wp:posOffset>
                 </wp:positionV>
-                <wp:extent cx="1000125" cy="2817813"/>
-                <wp:effectExtent l="0" t="0" r="66675" b="59055"/>
+                <wp:extent cx="45719" cy="1809750"/>
+                <wp:effectExtent l="38100" t="0" r="69215" b="57150"/>
                 <wp:wrapNone/>
                 <wp:docPr id="15" name="Straight Arrow Connector 15"/>
                 <wp:cNvGraphicFramePr/>
@@ -874,7 +926,7 @@
                       <wps:spPr>
                         <a:xfrm>
                           <a:off x="0" y="0"/>
-                          <a:ext cx="1000125" cy="2817813"/>
+                          <a:ext cx="45719" cy="1809750"/>
                         </a:xfrm>
                         <a:prstGeom prst="straightConnector1">
                           <a:avLst/>
@@ -904,18 +956,594 @@
                 <wp14:sizeRelH relativeFrom="margin">
                   <wp14:pctWidth>0</wp14:pctWidth>
                 </wp14:sizeRelH>
+                <wp14:sizeRelV relativeFrom="margin">
+                  <wp14:pctHeight>0</wp14:pctHeight>
+                </wp14:sizeRelV>
               </wp:anchor>
             </w:drawing>
           </mc:Choice>
           <mc:Fallback>
             <w:pict>
-              <v:shape w14:anchorId="008298A4" id="Straight Arrow Connector 15" o:spid="_x0000_s1026" type="#_x0000_t32" style="position:absolute;margin-left:49.5pt;margin-top:2.95pt;width:78.75pt;height:221.9pt;z-index:251665408;visibility:visible;mso-wrap-style:square;mso-width-percent:0;mso-wrap-distance-left:9pt;mso-wrap-distance-top:0;mso-wrap-distance-right:9pt;mso-wrap-distance-bottom:0;mso-position-horizontal:absolute;mso-position-horizontal-relative:text;mso-position-vertical:absolute;mso-position-vertical-relative:text;mso-width-percent:0;mso-width-relative:margin" o:gfxdata="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" strokecolor="black [3200]" strokeweight=".5pt">
+              <v:shape w14:anchorId="53A0AADB" id="Straight Arrow Connector 15" o:spid="_x0000_s1026" type="#_x0000_t32" style="position:absolute;margin-left:306.35pt;margin-top:4.55pt;width:3.6pt;height:142.5pt;z-index:251665408;visibility:visible;mso-wrap-style:square;mso-width-percent:0;mso-height-percent:0;mso-wrap-distance-left:9pt;mso-wrap-distance-top:0;mso-wrap-distance-right:9pt;mso-wrap-distance-bottom:0;mso-position-horizontal:absolute;mso-position-horizontal-relative:text;mso-position-vertical:absolute;mso-position-vertical-relative:text;mso-width-percent:0;mso-height-percent:0;mso-width-relative:margin;mso-height-relative:margin" o:gfxdata="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" strokecolor="black [3200]" strokeweight=".5pt">
                 <v:stroke endarrow="block" joinstyle="miter"/>
               </v:shape>
             </w:pict>
           </mc:Fallback>
         </mc:AlternateContent>
       </w:r>
+    </w:p>
+    <w:p>
+      <w:r>
+        <w:rPr>
+          <w:noProof/>
+        </w:rPr>
+        <mc:AlternateContent>
+          <mc:Choice Requires="wps">
+            <w:drawing>
+              <wp:anchor distT="0" distB="0" distL="114300" distR="114300" simplePos="0" relativeHeight="251664384" behindDoc="0" locked="0" layoutInCell="1" allowOverlap="1" wp14:anchorId="18CD2D1F" wp14:editId="2B87854D">
+                <wp:simplePos x="0" y="0"/>
+                <wp:positionH relativeFrom="column">
+                  <wp:posOffset>2295525</wp:posOffset>
+                </wp:positionH>
+                <wp:positionV relativeFrom="paragraph">
+                  <wp:posOffset>91123</wp:posOffset>
+                </wp:positionV>
+                <wp:extent cx="537527" cy="1490345"/>
+                <wp:effectExtent l="38100" t="38100" r="34290" b="14605"/>
+                <wp:wrapNone/>
+                <wp:docPr id="14" name="Straight Arrow Connector 14"/>
+                <wp:cNvGraphicFramePr/>
+                <a:graphic xmlns:a="http://schemas.openxmlformats.org/drawingml/2006/main">
+                  <a:graphicData uri="http://schemas.microsoft.com/office/word/2010/wordprocessingShape">
+                    <wps:wsp>
+                      <wps:cNvCnPr/>
+                      <wps:spPr>
+                        <a:xfrm flipH="1" flipV="1">
+                          <a:off x="0" y="0"/>
+                          <a:ext cx="537527" cy="1490345"/>
+                        </a:xfrm>
+                        <a:prstGeom prst="straightConnector1">
+                          <a:avLst/>
+                        </a:prstGeom>
+                        <a:ln>
+                          <a:tailEnd type="triangle"/>
+                        </a:ln>
+                      </wps:spPr>
+                      <wps:style>
+                        <a:lnRef idx="1">
+                          <a:schemeClr val="dk1"/>
+                        </a:lnRef>
+                        <a:fillRef idx="0">
+                          <a:schemeClr val="dk1"/>
+                        </a:fillRef>
+                        <a:effectRef idx="0">
+                          <a:schemeClr val="dk1"/>
+                        </a:effectRef>
+                        <a:fontRef idx="minor">
+                          <a:schemeClr val="tx1"/>
+                        </a:fontRef>
+                      </wps:style>
+                      <wps:bodyPr/>
+                    </wps:wsp>
+                  </a:graphicData>
+                </a:graphic>
+                <wp14:sizeRelH relativeFrom="margin">
+                  <wp14:pctWidth>0</wp14:pctWidth>
+                </wp14:sizeRelH>
+                <wp14:sizeRelV relativeFrom="margin">
+                  <wp14:pctHeight>0</wp14:pctHeight>
+                </wp14:sizeRelV>
+              </wp:anchor>
+            </w:drawing>
+          </mc:Choice>
+          <mc:Fallback>
+            <w:pict>
+              <v:shape w14:anchorId="31F5CB62" id="Straight Arrow Connector 14" o:spid="_x0000_s1026" type="#_x0000_t32" style="position:absolute;margin-left:180.75pt;margin-top:7.2pt;width:42.3pt;height:117.35pt;flip:x y;z-index:251664384;visibility:visible;mso-wrap-style:square;mso-width-percent:0;mso-height-percent:0;mso-wrap-distance-left:9pt;mso-wrap-distance-top:0;mso-wrap-distance-right:9pt;mso-wrap-distance-bottom:0;mso-position-horizontal:absolute;mso-position-horizontal-relative:text;mso-position-vertical:absolute;mso-position-vertical-relative:text;mso-width-percent:0;mso-height-percent:0;mso-width-relative:margin;mso-height-relative:margin" o:gfxdata="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" strokecolor="black [3200]" strokeweight=".5pt">
+                <v:stroke endarrow="block" joinstyle="miter"/>
+              </v:shape>
+            </w:pict>
+          </mc:Fallback>
+        </mc:AlternateContent>
+      </w:r>
+    </w:p>
+    <w:p/>
+    <w:tbl>
+      <w:tblPr>
+        <w:tblStyle w:val="TableGrid"/>
+        <w:tblpPr w:leftFromText="180" w:rightFromText="180" w:vertAnchor="text" w:horzAnchor="page" w:tblpX="10433" w:tblpY="131"/>
+        <w:tblW w:w="0" w:type="auto"/>
+        <w:tblLook w:val="04A0" w:firstRow="1" w:lastRow="0" w:firstColumn="1" w:lastColumn="0" w:noHBand="0" w:noVBand="1"/>
+      </w:tblPr>
+      <w:tblGrid>
+        <w:gridCol w:w="3031"/>
+      </w:tblGrid>
+      <w:tr>
+        <w:trPr>
+          <w:trHeight w:val="282"/>
+        </w:trPr>
+        <w:tc>
+          <w:tcPr>
+            <w:tcW w:w="3031" w:type="dxa"/>
+            <w:tcBorders>
+              <w:bottom w:val="single" w:sz="12" w:space="0" w:color="auto"/>
+            </w:tcBorders>
+          </w:tcPr>
+          <w:p>
+            <w:pPr>
+              <w:rPr>
+                <w:b/>
+                <w:bCs/>
+              </w:rPr>
+            </w:pPr>
+            <w:r>
+              <w:rPr>
+                <w:b/>
+                <w:bCs/>
+              </w:rPr>
+              <w:t>TERMINAL</w:t>
+            </w:r>
+          </w:p>
+        </w:tc>
+      </w:tr>
+      <w:tr>
+        <w:trPr>
+          <w:trHeight w:val="282"/>
+        </w:trPr>
+        <w:tc>
+          <w:tcPr>
+            <w:tcW w:w="3031" w:type="dxa"/>
+            <w:tcBorders>
+              <w:top w:val="single" w:sz="12" w:space="0" w:color="auto"/>
+              <w:left w:val="single" w:sz="12" w:space="0" w:color="auto"/>
+              <w:right w:val="single" w:sz="12" w:space="0" w:color="auto"/>
+            </w:tcBorders>
+          </w:tcPr>
+          <w:p>
+            <w:proofErr w:type="spellStart"/>
+            <w:r>
+              <w:t>TarjetaUID</w:t>
+            </w:r>
+            <w:proofErr w:type="spellEnd"/>
+          </w:p>
+        </w:tc>
+      </w:tr>
+      <w:tr>
+        <w:trPr>
+          <w:trHeight w:val="282"/>
+        </w:trPr>
+        <w:tc>
+          <w:tcPr>
+            <w:tcW w:w="3031" w:type="dxa"/>
+            <w:tcBorders>
+              <w:left w:val="single" w:sz="12" w:space="0" w:color="auto"/>
+              <w:right w:val="single" w:sz="12" w:space="0" w:color="auto"/>
+            </w:tcBorders>
+          </w:tcPr>
+          <w:p>
+            <w:r>
+              <w:t>Puntos</w:t>
+            </w:r>
+          </w:p>
+        </w:tc>
+      </w:tr>
+      <w:tr>
+        <w:trPr>
+          <w:trHeight w:val="271"/>
+        </w:trPr>
+        <w:tc>
+          <w:tcPr>
+            <w:tcW w:w="3031" w:type="dxa"/>
+            <w:tcBorders>
+              <w:left w:val="single" w:sz="12" w:space="0" w:color="auto"/>
+              <w:bottom w:val="single" w:sz="12" w:space="0" w:color="auto"/>
+              <w:right w:val="single" w:sz="12" w:space="0" w:color="auto"/>
+            </w:tcBorders>
+          </w:tcPr>
+          <w:p>
+            <w:proofErr w:type="spellStart"/>
+            <w:r>
+              <w:t>Saldo</w:t>
+            </w:r>
+            <w:proofErr w:type="spellEnd"/>
+          </w:p>
+        </w:tc>
+      </w:tr>
+      <w:tr>
+        <w:trPr>
+          <w:trHeight w:val="271"/>
+        </w:trPr>
+        <w:tc>
+          <w:tcPr>
+            <w:tcW w:w="3031" w:type="dxa"/>
+            <w:tcBorders>
+              <w:top w:val="single" w:sz="12" w:space="0" w:color="auto"/>
+              <w:left w:val="single" w:sz="4" w:space="0" w:color="auto"/>
+              <w:bottom w:val="single" w:sz="4" w:space="0" w:color="auto"/>
+              <w:right w:val="single" w:sz="4" w:space="0" w:color="auto"/>
+            </w:tcBorders>
+          </w:tcPr>
+          <w:p>
+            <w:proofErr w:type="spellStart"/>
+            <w:proofErr w:type="gramStart"/>
+            <w:r>
+              <w:t>ConvertirPuntosSaldo</w:t>
+            </w:r>
+            <w:proofErr w:type="spellEnd"/>
+            <w:r>
+              <w:t>(</w:t>
+            </w:r>
+            <w:proofErr w:type="gramEnd"/>
+            <w:r>
+              <w:t>)</w:t>
+            </w:r>
+          </w:p>
+        </w:tc>
+      </w:tr>
+    </w:tbl>
+    <w:p/>
+    <w:p/>
+    <w:tbl>
+      <w:tblPr>
+        <w:tblStyle w:val="TableGrid"/>
+        <w:tblpPr w:leftFromText="180" w:rightFromText="180" w:vertAnchor="text" w:horzAnchor="page" w:tblpX="5402" w:tblpY="813"/>
+        <w:tblW w:w="0" w:type="auto"/>
+        <w:tblLook w:val="04A0" w:firstRow="1" w:lastRow="0" w:firstColumn="1" w:lastColumn="0" w:noHBand="0" w:noVBand="1"/>
+      </w:tblPr>
+      <w:tblGrid>
+        <w:gridCol w:w="3898"/>
+      </w:tblGrid>
+      <w:tr>
+        <w:trPr>
+          <w:trHeight w:val="264"/>
+        </w:trPr>
+        <w:tc>
+          <w:tcPr>
+            <w:tcW w:w="3898" w:type="dxa"/>
+            <w:tcBorders>
+              <w:bottom w:val="single" w:sz="12" w:space="0" w:color="auto"/>
+            </w:tcBorders>
+          </w:tcPr>
+          <w:p>
+            <w:pPr>
+              <w:rPr>
+                <w:b/>
+                <w:bCs/>
+              </w:rPr>
+            </w:pPr>
+            <w:r>
+              <w:rPr>
+                <w:b/>
+                <w:bCs/>
+              </w:rPr>
+              <w:t>TIENDA</w:t>
+            </w:r>
+          </w:p>
+        </w:tc>
+      </w:tr>
+      <w:tr>
+        <w:trPr>
+          <w:trHeight w:val="264"/>
+        </w:trPr>
+        <w:tc>
+          <w:tcPr>
+            <w:tcW w:w="3898" w:type="dxa"/>
+            <w:tcBorders>
+              <w:top w:val="single" w:sz="12" w:space="0" w:color="auto"/>
+              <w:left w:val="single" w:sz="12" w:space="0" w:color="auto"/>
+              <w:right w:val="single" w:sz="12" w:space="0" w:color="auto"/>
+            </w:tcBorders>
+          </w:tcPr>
+          <w:p>
+            <w:proofErr w:type="spellStart"/>
+            <w:r>
+              <w:t>TiendaID</w:t>
+            </w:r>
+            <w:proofErr w:type="spellEnd"/>
+          </w:p>
+        </w:tc>
+      </w:tr>
+      <w:tr>
+        <w:trPr>
+          <w:trHeight w:val="264"/>
+        </w:trPr>
+        <w:tc>
+          <w:tcPr>
+            <w:tcW w:w="3898" w:type="dxa"/>
+            <w:tcBorders>
+              <w:left w:val="single" w:sz="12" w:space="0" w:color="auto"/>
+              <w:bottom w:val="single" w:sz="12" w:space="0" w:color="auto"/>
+              <w:right w:val="single" w:sz="12" w:space="0" w:color="auto"/>
+            </w:tcBorders>
+          </w:tcPr>
+          <w:p>
+            <w:proofErr w:type="spellStart"/>
+            <w:r>
+              <w:t>NombreTienda</w:t>
+            </w:r>
+            <w:proofErr w:type="spellEnd"/>
+          </w:p>
+        </w:tc>
+      </w:tr>
+      <w:tr>
+        <w:trPr>
+          <w:trHeight w:val="264"/>
+        </w:trPr>
+        <w:tc>
+          <w:tcPr>
+            <w:tcW w:w="3898" w:type="dxa"/>
+            <w:tcBorders>
+              <w:top w:val="single" w:sz="12" w:space="0" w:color="auto"/>
+            </w:tcBorders>
+          </w:tcPr>
+          <w:p>
+            <w:proofErr w:type="spellStart"/>
+            <w:proofErr w:type="gramStart"/>
+            <w:r>
+              <w:t>RecargarSaldo</w:t>
+            </w:r>
+            <w:proofErr w:type="spellEnd"/>
+            <w:r>
+              <w:t>(</w:t>
+            </w:r>
+            <w:proofErr w:type="gramEnd"/>
+            <w:r>
+              <w:t>)</w:t>
+            </w:r>
+          </w:p>
+        </w:tc>
+      </w:tr>
+      <w:tr>
+        <w:trPr>
+          <w:trHeight w:val="264"/>
+        </w:trPr>
+        <w:tc>
+          <w:tcPr>
+            <w:tcW w:w="3898" w:type="dxa"/>
+          </w:tcPr>
+          <w:p>
+            <w:proofErr w:type="spellStart"/>
+            <w:proofErr w:type="gramStart"/>
+            <w:r>
+              <w:t>DarAltaPromo</w:t>
+            </w:r>
+            <w:proofErr w:type="spellEnd"/>
+            <w:r>
+              <w:t>(</w:t>
+            </w:r>
+            <w:proofErr w:type="gramEnd"/>
+            <w:r>
+              <w:t>)</w:t>
+            </w:r>
+          </w:p>
+        </w:tc>
+      </w:tr>
+      <w:tr>
+        <w:trPr>
+          <w:trHeight w:val="254"/>
+        </w:trPr>
+        <w:tc>
+          <w:tcPr>
+            <w:tcW w:w="3898" w:type="dxa"/>
+          </w:tcPr>
+          <w:p>
+            <w:proofErr w:type="spellStart"/>
+            <w:proofErr w:type="gramStart"/>
+            <w:r>
+              <w:t>Cobrar</w:t>
+            </w:r>
+            <w:proofErr w:type="spellEnd"/>
+            <w:r>
+              <w:t>(</w:t>
+            </w:r>
+            <w:proofErr w:type="gramEnd"/>
+            <w:r>
+              <w:t>)</w:t>
+            </w:r>
+          </w:p>
+        </w:tc>
+      </w:tr>
+      <w:tr>
+        <w:trPr>
+          <w:trHeight w:val="254"/>
+        </w:trPr>
+        <w:tc>
+          <w:tcPr>
+            <w:tcW w:w="3898" w:type="dxa"/>
+          </w:tcPr>
+          <w:p>
+            <w:proofErr w:type="spellStart"/>
+            <w:proofErr w:type="gramStart"/>
+            <w:r>
+              <w:t>ActualizarTarjeta</w:t>
+            </w:r>
+            <w:proofErr w:type="spellEnd"/>
+            <w:r>
+              <w:t>(</w:t>
+            </w:r>
+            <w:proofErr w:type="gramEnd"/>
+            <w:r>
+              <w:t>)</w:t>
+            </w:r>
+          </w:p>
+        </w:tc>
+      </w:tr>
+      <w:tr>
+        <w:trPr>
+          <w:trHeight w:val="264"/>
+        </w:trPr>
+        <w:tc>
+          <w:tcPr>
+            <w:tcW w:w="3898" w:type="dxa"/>
+          </w:tcPr>
+          <w:p>
+            <w:proofErr w:type="spellStart"/>
+            <w:proofErr w:type="gramStart"/>
+            <w:r>
+              <w:t>ConvertirPuntosSaldo</w:t>
+            </w:r>
+            <w:proofErr w:type="spellEnd"/>
+            <w:r>
+              <w:t>(</w:t>
+            </w:r>
+            <w:proofErr w:type="gramEnd"/>
+            <w:r>
+              <w:t>)</w:t>
+            </w:r>
+          </w:p>
+        </w:tc>
+      </w:tr>
+      <w:tr>
+        <w:trPr>
+          <w:trHeight w:val="264"/>
+        </w:trPr>
+        <w:tc>
+          <w:tcPr>
+            <w:tcW w:w="3898" w:type="dxa"/>
+          </w:tcPr>
+          <w:p>
+            <w:pPr>
+              <w:rPr>
+                <w:lang w:val="es-MX"/>
+              </w:rPr>
+            </w:pPr>
+            <w:proofErr w:type="spellStart"/>
+            <w:proofErr w:type="gramStart"/>
+            <w:r>
+              <w:rPr>
+                <w:lang w:val="es-MX"/>
+              </w:rPr>
+              <w:t>AnalisisTarjeta</w:t>
+            </w:r>
+            <w:proofErr w:type="spellEnd"/>
+            <w:r>
+              <w:rPr>
+                <w:lang w:val="es-MX"/>
+              </w:rPr>
+              <w:t>(</w:t>
+            </w:r>
+            <w:proofErr w:type="gramEnd"/>
+            <w:r>
+              <w:rPr>
+                <w:lang w:val="es-MX"/>
+              </w:rPr>
+              <w:t>)</w:t>
+            </w:r>
+            <w:r>
+              <w:rPr>
+                <w:lang w:val="es-MX"/>
+              </w:rPr>
+              <w:t xml:space="preserve"> </w:t>
+            </w:r>
+            <w:r>
+              <w:rPr>
+                <w:i/>
+                <w:iCs/>
+                <w:lang w:val="es-MX"/>
+              </w:rPr>
+              <w:t xml:space="preserve">(Para ver </w:t>
+            </w:r>
+            <w:r>
+              <w:rPr>
+                <w:i/>
+                <w:iCs/>
+                <w:lang w:val="es-MX"/>
+              </w:rPr>
+              <w:t>puntaje y saldo)</w:t>
+            </w:r>
+          </w:p>
+        </w:tc>
+      </w:tr>
+      <w:tr>
+        <w:trPr>
+          <w:trHeight w:val="264"/>
+        </w:trPr>
+        <w:tc>
+          <w:tcPr>
+            <w:tcW w:w="3898" w:type="dxa"/>
+          </w:tcPr>
+          <w:p>
+            <w:proofErr w:type="spellStart"/>
+            <w:proofErr w:type="gramStart"/>
+            <w:r>
+              <w:t>CancelarCompra</w:t>
+            </w:r>
+            <w:proofErr w:type="spellEnd"/>
+            <w:r>
+              <w:t>(</w:t>
+            </w:r>
+            <w:proofErr w:type="gramEnd"/>
+            <w:r>
+              <w:t>)</w:t>
+            </w:r>
+          </w:p>
+        </w:tc>
+      </w:tr>
+    </w:tbl>
+    <w:tbl>
+      <w:tblPr>
+        <w:tblStyle w:val="TableGrid"/>
+        <w:tblpPr w:leftFromText="180" w:rightFromText="180" w:vertAnchor="text" w:horzAnchor="page" w:tblpX="11882" w:tblpY="3918"/>
+        <w:tblW w:w="0" w:type="auto"/>
+        <w:tblLook w:val="04A0" w:firstRow="1" w:lastRow="0" w:firstColumn="1" w:lastColumn="0" w:noHBand="0" w:noVBand="1"/>
+      </w:tblPr>
+      <w:tblGrid>
+        <w:gridCol w:w="1470"/>
+      </w:tblGrid>
+      <w:tr>
+        <w:trPr>
+          <w:trHeight w:val="246"/>
+        </w:trPr>
+        <w:tc>
+          <w:tcPr>
+            <w:tcW w:w="1470" w:type="dxa"/>
+            <w:tcBorders>
+              <w:bottom w:val="single" w:sz="12" w:space="0" w:color="auto"/>
+            </w:tcBorders>
+          </w:tcPr>
+          <w:p>
+            <w:pPr>
+              <w:rPr>
+                <w:b/>
+                <w:bCs/>
+              </w:rPr>
+            </w:pPr>
+            <w:r>
+              <w:rPr>
+                <w:b/>
+                <w:bCs/>
+              </w:rPr>
+              <w:t>CLIENTE</w:t>
+            </w:r>
+          </w:p>
+        </w:tc>
+      </w:tr>
+      <w:tr>
+        <w:trPr>
+          <w:trHeight w:val="246"/>
+        </w:trPr>
+        <w:tc>
+          <w:tcPr>
+            <w:tcW w:w="1470" w:type="dxa"/>
+            <w:tcBorders>
+              <w:top w:val="single" w:sz="12" w:space="0" w:color="auto"/>
+              <w:left w:val="single" w:sz="12" w:space="0" w:color="auto"/>
+              <w:bottom w:val="single" w:sz="12" w:space="0" w:color="auto"/>
+              <w:right w:val="single" w:sz="12" w:space="0" w:color="auto"/>
+            </w:tcBorders>
+          </w:tcPr>
+          <w:p>
+            <w:proofErr w:type="spellStart"/>
+            <w:r>
+              <w:t>TarjetaUID</w:t>
+            </w:r>
+            <w:proofErr w:type="spellEnd"/>
+          </w:p>
+        </w:tc>
+      </w:tr>
+    </w:tbl>
+    <w:p>
+      <w:bookmarkStart w:id="0" w:name="_GoBack"/>
+      <w:bookmarkEnd w:id="0"/>
       <w:r>
         <w:rPr>
           <w:noProof/>
@@ -923,13 +1551,13 @@
         <mc:AlternateContent>
           <mc:Choice Requires="wpg">
             <w:drawing>
-              <wp:anchor distT="0" distB="0" distL="114300" distR="114300" simplePos="0" relativeHeight="251662336" behindDoc="0" locked="0" layoutInCell="1" allowOverlap="1" wp14:anchorId="420F4232" wp14:editId="39CCFF33">
+              <wp:anchor distT="0" distB="0" distL="114300" distR="114300" simplePos="0" relativeHeight="251662336" behindDoc="0" locked="0" layoutInCell="1" allowOverlap="1" wp14:anchorId="420F4232" wp14:editId="36E7D064">
                 <wp:simplePos x="0" y="0"/>
                 <wp:positionH relativeFrom="column">
-                  <wp:posOffset>-375920</wp:posOffset>
+                  <wp:posOffset>847407</wp:posOffset>
                 </wp:positionH>
                 <wp:positionV relativeFrom="paragraph">
-                  <wp:posOffset>3159760</wp:posOffset>
+                  <wp:posOffset>2410460</wp:posOffset>
                 </wp:positionV>
                 <wp:extent cx="1690370" cy="1244600"/>
                 <wp:effectExtent l="0" t="0" r="5080" b="0"/>
@@ -976,13 +1604,13 @@
                           </pic:cNvPicPr>
                         </pic:nvPicPr>
                         <pic:blipFill>
-                          <a:blip r:embed="rId13" cstate="print">
+                          <a:blip r:embed="rId15" cstate="print">
                             <a:extLst>
                               <a:ext uri="{28A0092B-C50C-407E-A947-70E740481C1C}">
                                 <a14:useLocalDpi xmlns:a14="http://schemas.microsoft.com/office/drawing/2010/main" val="0"/>
                               </a:ext>
                               <a:ext uri="{837473B0-CC2E-450A-ABE3-18F120FF3D39}">
-                                <a1611:picAttrSrcUrl xmlns:a1611="http://schemas.microsoft.com/office/drawing/2016/11/main" r:id="rId14"/>
+                                <a1611:picAttrSrcUrl xmlns:a1611="http://schemas.microsoft.com/office/drawing/2016/11/main" r:id="rId16"/>
                               </a:ext>
                             </a:extLst>
                           </a:blip>
@@ -1008,13 +1636,13 @@
                           </pic:cNvPicPr>
                         </pic:nvPicPr>
                         <pic:blipFill>
-                          <a:blip r:embed="rId15" cstate="print">
+                          <a:blip r:embed="rId17" cstate="print">
                             <a:extLst>
                               <a:ext uri="{28A0092B-C50C-407E-A947-70E740481C1C}">
                                 <a14:useLocalDpi xmlns:a14="http://schemas.microsoft.com/office/drawing/2010/main" val="0"/>
                               </a:ext>
                               <a:ext uri="{837473B0-CC2E-450A-ABE3-18F120FF3D39}">
-                                <a1611:picAttrSrcUrl xmlns:a1611="http://schemas.microsoft.com/office/drawing/2016/11/main" r:id="rId14"/>
+                                <a1611:picAttrSrcUrl xmlns:a1611="http://schemas.microsoft.com/office/drawing/2016/11/main" r:id="rId16"/>
                               </a:ext>
                             </a:extLst>
                           </a:blip>
@@ -1040,13 +1668,13 @@
                           </pic:cNvPicPr>
                         </pic:nvPicPr>
                         <pic:blipFill>
-                          <a:blip r:embed="rId16" cstate="print">
+                          <a:blip r:embed="rId18" cstate="print">
                             <a:extLst>
                               <a:ext uri="{28A0092B-C50C-407E-A947-70E740481C1C}">
                                 <a14:useLocalDpi xmlns:a14="http://schemas.microsoft.com/office/drawing/2010/main" val="0"/>
                               </a:ext>
                               <a:ext uri="{837473B0-CC2E-450A-ABE3-18F120FF3D39}">
-                                <a1611:picAttrSrcUrl xmlns:a1611="http://schemas.microsoft.com/office/drawing/2016/11/main" r:id="rId14"/>
+                                <a1611:picAttrSrcUrl xmlns:a1611="http://schemas.microsoft.com/office/drawing/2016/11/main" r:id="rId16"/>
                               </a:ext>
                             </a:extLst>
                           </a:blip>
@@ -1072,15 +1700,216 @@
           </mc:Choice>
           <mc:Fallback>
             <w:pict>
-              <v:group w14:anchorId="4E512E70" id="Group 7" o:spid="_x0000_s1026" style="position:absolute;margin-left:-29.6pt;margin-top:248.8pt;width:133.1pt;height:98pt;z-index:251662336" coordsize="16903,12446" o:gfxdata="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">
+              <v:group w14:anchorId="4DBB6B14" id="Group 7" o:spid="_x0000_s1026" style="position:absolute;margin-left:66.7pt;margin-top:189.8pt;width:133.1pt;height:98pt;z-index:251662336" coordsize="16903,12446" o:gfxdata="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">
                 <v:shape id="Picture 1" o:spid="_x0000_s1027" type="#_x0000_t75" style="position:absolute;top:4254;width:7620;height:6255;visibility:visible;mso-wrap-style:square" o:gfxdata="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">
-                  <v:imagedata r:id="rId17" o:title=""/>
+                  <v:imagedata r:id="rId19" o:title=""/>
                 </v:shape>
                 <v:shape id="Picture 4" o:spid="_x0000_s1028" type="#_x0000_t75" style="position:absolute;left:5080;width:7493;height:6153;visibility:visible;mso-wrap-style:square" o:gfxdata="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">
-                  <v:imagedata r:id="rId18" o:title=""/>
+                  <v:imagedata r:id="rId20" o:title=""/>
                 </v:shape>
                 <v:shape id="Picture 5" o:spid="_x0000_s1029" type="#_x0000_t75" style="position:absolute;left:8636;top:5651;width:8267;height:6795;visibility:visible;mso-wrap-style:square" o:gfxdata="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">
-                  <v:imagedata r:id="rId19" o:title=""/>
+                  <v:imagedata r:id="rId21" o:title=""/>
+                </v:shape>
+                <w10:wrap type="tight"/>
+              </v:group>
+            </w:pict>
+          </mc:Fallback>
+        </mc:AlternateContent>
+      </w:r>
+      <w:r>
+        <w:rPr>
+          <w:noProof/>
+        </w:rPr>
+        <mc:AlternateContent>
+          <mc:Choice Requires="wpg">
+            <w:drawing>
+              <wp:anchor distT="0" distB="0" distL="114300" distR="114300" simplePos="0" relativeHeight="251675648" behindDoc="1" locked="0" layoutInCell="1" allowOverlap="1" wp14:anchorId="329F9C55" wp14:editId="45B44299">
+                <wp:simplePos x="0" y="0"/>
+                <wp:positionH relativeFrom="column">
+                  <wp:posOffset>6590665</wp:posOffset>
+                </wp:positionH>
+                <wp:positionV relativeFrom="paragraph">
+                  <wp:posOffset>1567180</wp:posOffset>
+                </wp:positionV>
+                <wp:extent cx="707390" cy="755650"/>
+                <wp:effectExtent l="0" t="0" r="0" b="6350"/>
+                <wp:wrapTight wrapText="bothSides">
+                  <wp:wrapPolygon edited="0">
+                    <wp:start x="0" y="0"/>
+                    <wp:lineTo x="0" y="21237"/>
+                    <wp:lineTo x="20941" y="21237"/>
+                    <wp:lineTo x="20941" y="0"/>
+                    <wp:lineTo x="0" y="0"/>
+                  </wp:wrapPolygon>
+                </wp:wrapTight>
+                <wp:docPr id="21" name="Group 21"/>
+                <wp:cNvGraphicFramePr/>
+                <a:graphic xmlns:a="http://schemas.openxmlformats.org/drawingml/2006/main">
+                  <a:graphicData uri="http://schemas.microsoft.com/office/word/2010/wordprocessingGroup">
+                    <wpg:wgp>
+                      <wpg:cNvGrpSpPr/>
+                      <wpg:grpSpPr>
+                        <a:xfrm>
+                          <a:off x="0" y="0"/>
+                          <a:ext cx="707390" cy="755650"/>
+                          <a:chOff x="0" y="0"/>
+                          <a:chExt cx="5079365" cy="5422900"/>
+                        </a:xfrm>
+                      </wpg:grpSpPr>
+                      <pic:pic xmlns:pic="http://schemas.openxmlformats.org/drawingml/2006/picture">
+                        <pic:nvPicPr>
+                          <pic:cNvPr id="19" name="Picture 19"/>
+                          <pic:cNvPicPr>
+                            <a:picLocks noChangeAspect="1"/>
+                          </pic:cNvPicPr>
+                        </pic:nvPicPr>
+                        <pic:blipFill>
+                          <a:blip r:embed="rId22" cstate="print">
+                            <a:extLst>
+                              <a:ext uri="{28A0092B-C50C-407E-A947-70E740481C1C}">
+                                <a14:useLocalDpi xmlns:a14="http://schemas.microsoft.com/office/drawing/2010/main" val="0"/>
+                              </a:ext>
+                              <a:ext uri="{837473B0-CC2E-450A-ABE3-18F120FF3D39}">
+                                <a1611:picAttrSrcUrl xmlns:a1611="http://schemas.microsoft.com/office/drawing/2016/11/main" r:id="rId23"/>
+                              </a:ext>
+                            </a:extLst>
+                          </a:blip>
+                          <a:stretch>
+                            <a:fillRect/>
+                          </a:stretch>
+                        </pic:blipFill>
+                        <pic:spPr>
+                          <a:xfrm>
+                            <a:off x="0" y="0"/>
+                            <a:ext cx="5079365" cy="5079365"/>
+                          </a:xfrm>
+                          <a:prstGeom prst="rect">
+                            <a:avLst/>
+                          </a:prstGeom>
+                        </pic:spPr>
+                      </pic:pic>
+                      <wps:wsp>
+                        <wps:cNvPr id="20" name="Text Box 20"/>
+                        <wps:cNvSpPr txBox="1"/>
+                        <wps:spPr>
+                          <a:xfrm>
+                            <a:off x="0" y="5079365"/>
+                            <a:ext cx="5079365" cy="343535"/>
+                          </a:xfrm>
+                          <a:prstGeom prst="rect">
+                            <a:avLst/>
+                          </a:prstGeom>
+                          <a:solidFill>
+                            <a:prstClr val="white"/>
+                          </a:solidFill>
+                          <a:ln>
+                            <a:noFill/>
+                          </a:ln>
+                        </wps:spPr>
+                        <wps:txbx>
+                          <w:txbxContent>
+                            <w:p>
+                              <w:pPr>
+                                <w:rPr>
+                                  <w:sz w:val="18"/>
+                                  <w:szCs w:val="18"/>
+                                </w:rPr>
+                              </w:pPr>
+                              <w:hyperlink r:id="rId24" w:history="1">
+                                <w:r>
+                                  <w:rPr>
+                                    <w:rStyle w:val="Hyperlink"/>
+                                    <w:sz w:val="18"/>
+                                    <w:szCs w:val="18"/>
+                                  </w:rPr>
+                                  <w:t>This Photo</w:t>
+                                </w:r>
+                              </w:hyperlink>
+                              <w:r>
+                                <w:rPr>
+                                  <w:sz w:val="18"/>
+                                  <w:szCs w:val="18"/>
+                                </w:rPr>
+                                <w:t xml:space="preserve"> by Unknown Author is licensed under </w:t>
+                              </w:r>
+                              <w:hyperlink r:id="rId25" w:history="1">
+                                <w:r>
+                                  <w:rPr>
+                                    <w:rStyle w:val="Hyperlink"/>
+                                    <w:sz w:val="18"/>
+                                    <w:szCs w:val="18"/>
+                                  </w:rPr>
+                                  <w:t>CC BY-SA</w:t>
+                                </w:r>
+                              </w:hyperlink>
+                            </w:p>
+                          </w:txbxContent>
+                        </wps:txbx>
+                        <wps:bodyPr rot="0" spcFirstLastPara="0" vertOverflow="overflow" horzOverflow="overflow" vert="horz" wrap="square" lIns="91440" tIns="45720" rIns="91440" bIns="45720" numCol="1" spcCol="0" rtlCol="0" fromWordArt="0" anchor="t" anchorCtr="0" forceAA="0" compatLnSpc="1">
+                          <a:prstTxWarp prst="textNoShape">
+                            <a:avLst/>
+                          </a:prstTxWarp>
+                          <a:noAutofit/>
+                        </wps:bodyPr>
+                      </wps:wsp>
+                    </wpg:wgp>
+                  </a:graphicData>
+                </a:graphic>
+                <wp14:sizeRelH relativeFrom="margin">
+                  <wp14:pctWidth>0</wp14:pctWidth>
+                </wp14:sizeRelH>
+                <wp14:sizeRelV relativeFrom="margin">
+                  <wp14:pctHeight>0</wp14:pctHeight>
+                </wp14:sizeRelV>
+              </wp:anchor>
+            </w:drawing>
+          </mc:Choice>
+          <mc:Fallback>
+            <w:pict>
+              <v:group w14:anchorId="329F9C55" id="Group 21" o:spid="_x0000_s1029" style="position:absolute;margin-left:518.95pt;margin-top:123.4pt;width:55.7pt;height:59.5pt;z-index:-251640832;mso-width-relative:margin;mso-height-relative:margin" coordsize="50793,54229" o:gfxdata="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">
+                <v:shape id="Picture 19" o:spid="_x0000_s1030" type="#_x0000_t75" style="position:absolute;width:50793;height:50793;visibility:visible;mso-wrap-style:square" o:gfxdata="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">
+                  <v:imagedata r:id="rId26" o:title=""/>
+                </v:shape>
+                <v:shape id="Text Box 20" o:spid="_x0000_s1031" type="#_x0000_t202" style="position:absolute;top:50793;width:50793;height:3436;visibility:visible;mso-wrap-style:square;v-text-anchor:top" o:gfxdata="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" stroked="f">
+                  <v:textbox>
+                    <w:txbxContent>
+                      <w:p>
+                        <w:pPr>
+                          <w:rPr>
+                            <w:sz w:val="18"/>
+                            <w:szCs w:val="18"/>
+                          </w:rPr>
+                        </w:pPr>
+                        <w:hyperlink r:id="rId27" w:history="1">
+                          <w:r>
+                            <w:rPr>
+                              <w:rStyle w:val="Hyperlink"/>
+                              <w:sz w:val="18"/>
+                              <w:szCs w:val="18"/>
+                            </w:rPr>
+                            <w:t>This Photo</w:t>
+                          </w:r>
+                        </w:hyperlink>
+                        <w:r>
+                          <w:rPr>
+                            <w:sz w:val="18"/>
+                            <w:szCs w:val="18"/>
+                          </w:rPr>
+                          <w:t xml:space="preserve"> by Unknown Author is licensed under </w:t>
+                        </w:r>
+                        <w:hyperlink r:id="rId28" w:history="1">
+                          <w:r>
+                            <w:rPr>
+                              <w:rStyle w:val="Hyperlink"/>
+                              <w:sz w:val="18"/>
+                              <w:szCs w:val="18"/>
+                            </w:rPr>
+                            <w:t>CC BY-SA</w:t>
+                          </w:r>
+                        </w:hyperlink>
+                      </w:p>
+                    </w:txbxContent>
+                  </v:textbox>
                 </v:shape>
                 <w10:wrap type="tight"/>
               </v:group>
@@ -1095,16 +1924,16 @@
         <mc:AlternateContent>
           <mc:Choice Requires="wps">
             <w:drawing>
-              <wp:anchor distT="0" distB="0" distL="114300" distR="114300" simplePos="0" relativeHeight="251666432" behindDoc="0" locked="0" layoutInCell="1" allowOverlap="1" wp14:anchorId="019B3277" wp14:editId="36F93024">
+              <wp:anchor distT="0" distB="0" distL="114300" distR="114300" simplePos="0" relativeHeight="251666432" behindDoc="0" locked="0" layoutInCell="1" allowOverlap="1" wp14:anchorId="019B3277" wp14:editId="5F52474A">
                 <wp:simplePos x="0" y="0"/>
                 <wp:positionH relativeFrom="column">
-                  <wp:posOffset>4117657</wp:posOffset>
+                  <wp:posOffset>5105399</wp:posOffset>
                 </wp:positionH>
                 <wp:positionV relativeFrom="paragraph">
-                  <wp:posOffset>3410585</wp:posOffset>
+                  <wp:posOffset>1186497</wp:posOffset>
                 </wp:positionV>
-                <wp:extent cx="1447800" cy="0"/>
-                <wp:effectExtent l="38100" t="76200" r="0" b="95250"/>
+                <wp:extent cx="1223963" cy="585787"/>
+                <wp:effectExtent l="38100" t="38100" r="14605" b="24130"/>
                 <wp:wrapNone/>
                 <wp:docPr id="16" name="Straight Arrow Connector 16"/>
                 <wp:cNvGraphicFramePr/>
@@ -1113,9 +1942,9 @@
                     <wps:wsp>
                       <wps:cNvCnPr/>
                       <wps:spPr>
-                        <a:xfrm flipH="1">
+                        <a:xfrm flipH="1" flipV="1">
                           <a:off x="0" y="0"/>
-                          <a:ext cx="1447800" cy="0"/>
+                          <a:ext cx="1223963" cy="585787"/>
                         </a:xfrm>
                         <a:prstGeom prst="straightConnector1">
                           <a:avLst/>
@@ -1153,98 +1982,12 @@
           </mc:Choice>
           <mc:Fallback>
             <w:pict>
-              <v:shape w14:anchorId="1B4B7AFF" id="Straight Arrow Connector 16" o:spid="_x0000_s1026" type="#_x0000_t32" style="position:absolute;margin-left:324.2pt;margin-top:268.55pt;width:114pt;height:0;flip:x;z-index:251666432;visibility:visible;mso-wrap-style:square;mso-width-percent:0;mso-height-percent:0;mso-wrap-distance-left:9pt;mso-wrap-distance-top:0;mso-wrap-distance-right:9pt;mso-wrap-distance-bottom:0;mso-position-horizontal:absolute;mso-position-horizontal-relative:text;mso-position-vertical:absolute;mso-position-vertical-relative:text;mso-width-percent:0;mso-height-percent:0;mso-width-relative:margin;mso-height-relative:margin" o:gfxdata="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" strokecolor="black [3200]" strokeweight=".5pt">
+              <v:shape w14:anchorId="519F5F85" id="Straight Arrow Connector 16" o:spid="_x0000_s1026" type="#_x0000_t32" style="position:absolute;margin-left:402pt;margin-top:93.4pt;width:96.4pt;height:46.1pt;flip:x y;z-index:251666432;visibility:visible;mso-wrap-style:square;mso-width-percent:0;mso-height-percent:0;mso-wrap-distance-left:9pt;mso-wrap-distance-top:0;mso-wrap-distance-right:9pt;mso-wrap-distance-bottom:0;mso-position-horizontal:absolute;mso-position-horizontal-relative:text;mso-position-vertical:absolute;mso-position-vertical-relative:text;mso-width-percent:0;mso-height-percent:0;mso-width-relative:margin;mso-height-relative:margin" o:gfxdata="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" strokecolor="black [3200]" strokeweight=".5pt">
                 <v:stroke endarrow="block" joinstyle="miter"/>
               </v:shape>
             </w:pict>
           </mc:Fallback>
         </mc:AlternateContent>
-      </w:r>
-      <w:r>
-        <w:rPr>
-          <w:noProof/>
-        </w:rPr>
-        <w:drawing>
-          <wp:anchor distT="0" distB="0" distL="114300" distR="114300" simplePos="0" relativeHeight="251663360" behindDoc="1" locked="0" layoutInCell="1" allowOverlap="1" wp14:anchorId="615964BF" wp14:editId="40FA0E18">
-            <wp:simplePos x="0" y="0"/>
-            <wp:positionH relativeFrom="column">
-              <wp:posOffset>6779895</wp:posOffset>
-            </wp:positionH>
-            <wp:positionV relativeFrom="paragraph">
-              <wp:posOffset>2743835</wp:posOffset>
-            </wp:positionV>
-            <wp:extent cx="704850" cy="1036320"/>
-            <wp:effectExtent l="0" t="0" r="0" b="0"/>
-            <wp:wrapTight wrapText="bothSides">
-              <wp:wrapPolygon edited="0">
-                <wp:start x="7589" y="1191"/>
-                <wp:lineTo x="4670" y="3971"/>
-                <wp:lineTo x="4086" y="5956"/>
-                <wp:lineTo x="4670" y="8338"/>
-                <wp:lineTo x="2335" y="10324"/>
-                <wp:lineTo x="584" y="13103"/>
-                <wp:lineTo x="584" y="15485"/>
-                <wp:lineTo x="7589" y="20250"/>
-                <wp:lineTo x="13427" y="20250"/>
-                <wp:lineTo x="15178" y="19456"/>
-                <wp:lineTo x="20432" y="15882"/>
-                <wp:lineTo x="20432" y="13500"/>
-                <wp:lineTo x="18681" y="9926"/>
-                <wp:lineTo x="16346" y="8338"/>
-                <wp:lineTo x="17514" y="6750"/>
-                <wp:lineTo x="16346" y="3971"/>
-                <wp:lineTo x="13427" y="1191"/>
-                <wp:lineTo x="7589" y="1191"/>
-              </wp:wrapPolygon>
-            </wp:wrapTight>
-            <wp:docPr id="8" name="Picture 8"/>
-            <wp:cNvGraphicFramePr>
-              <a:graphicFrameLocks xmlns:a="http://schemas.openxmlformats.org/drawingml/2006/main" noChangeAspect="1"/>
-            </wp:cNvGraphicFramePr>
-            <a:graphic xmlns:a="http://schemas.openxmlformats.org/drawingml/2006/main">
-              <a:graphicData uri="http://schemas.openxmlformats.org/drawingml/2006/picture">
-                <pic:pic xmlns:pic="http://schemas.openxmlformats.org/drawingml/2006/picture">
-                  <pic:nvPicPr>
-                    <pic:cNvPr id="8" name="Picture 8"/>
-                    <pic:cNvPicPr>
-                      <a:picLocks noChangeAspect="1"/>
-                    </pic:cNvPicPr>
-                  </pic:nvPicPr>
-                  <pic:blipFill>
-                    <a:blip r:embed="rId20" cstate="print">
-                      <a:extLst>
-                        <a:ext uri="{28A0092B-C50C-407E-A947-70E740481C1C}">
-                          <a14:useLocalDpi xmlns:a14="http://schemas.microsoft.com/office/drawing/2010/main" val="0"/>
-                        </a:ext>
-                        <a:ext uri="{837473B0-CC2E-450A-ABE3-18F120FF3D39}">
-                          <a1611:picAttrSrcUrl xmlns:a1611="http://schemas.microsoft.com/office/drawing/2016/11/main" r:id="rId21"/>
-                        </a:ext>
-                      </a:extLst>
-                    </a:blip>
-                    <a:stretch>
-                      <a:fillRect/>
-                    </a:stretch>
-                  </pic:blipFill>
-                  <pic:spPr>
-                    <a:xfrm>
-                      <a:off x="0" y="0"/>
-                      <a:ext cx="704850" cy="1036320"/>
-                    </a:xfrm>
-                    <a:prstGeom prst="rect">
-                      <a:avLst/>
-                    </a:prstGeom>
-                  </pic:spPr>
-                </pic:pic>
-              </a:graphicData>
-            </a:graphic>
-            <wp14:sizeRelH relativeFrom="margin">
-              <wp14:pctWidth>0</wp14:pctWidth>
-            </wp14:sizeRelH>
-            <wp14:sizeRelV relativeFrom="margin">
-              <wp14:pctHeight>0</wp14:pctHeight>
-            </wp14:sizeRelV>
-          </wp:anchor>
-        </w:drawing>
       </w:r>
     </w:p>
     <w:sectPr>
@@ -1705,7 +2448,7 @@
   <w:style w:type="paragraph" w:default="1" w:styleId="Normal">
     <w:name w:val="Normal"/>
     <w:qFormat/>
-    <w:rsid w:val="00A5534D"/>
+    <w:rsid w:val="0094309B"/>
   </w:style>
   <w:style w:type="character" w:default="1" w:styleId="DefaultParagraphFont">
     <w:name w:val="Default Paragraph Font"/>

</xml_diff>

<commit_message>
changed some words to english
</commit_message>
<xml_diff>
--- a/Diseño de sistema.docx
+++ b/Diseño de sistema.docx
@@ -10,7 +10,7 @@
         <w:tblLook w:val="04A0" w:firstRow="1" w:lastRow="0" w:firstColumn="1" w:lastColumn="0" w:noHBand="0" w:noVBand="1"/>
       </w:tblPr>
       <w:tblGrid>
-        <w:gridCol w:w="2171"/>
+        <w:gridCol w:w="2405"/>
       </w:tblGrid>
       <w:tr>
         <w:trPr>
@@ -18,7 +18,7 @@
         </w:trPr>
         <w:tc>
           <w:tcPr>
-            <w:tcW w:w="2171" w:type="dxa"/>
+            <w:tcW w:w="2405" w:type="dxa"/>
             <w:tcBorders>
               <w:bottom w:val="single" w:sz="12" w:space="0" w:color="auto"/>
             </w:tcBorders>
@@ -46,6 +46,14 @@
               </w:rPr>
               <w:t>ÓN</w:t>
             </w:r>
+            <w:r>
+              <w:rPr>
+                <w:b/>
+                <w:bCs/>
+                <w:lang w:val="es-MX"/>
+              </w:rPr>
+              <w:t xml:space="preserve"> (Tabla)</w:t>
+            </w:r>
           </w:p>
         </w:tc>
       </w:tr>
@@ -55,7 +63,7 @@
         </w:trPr>
         <w:tc>
           <w:tcPr>
-            <w:tcW w:w="2171" w:type="dxa"/>
+            <w:tcW w:w="2405" w:type="dxa"/>
             <w:tcBorders>
               <w:top w:val="single" w:sz="12" w:space="0" w:color="auto"/>
               <w:left w:val="single" w:sz="12" w:space="0" w:color="auto"/>
@@ -77,7 +85,7 @@
         </w:trPr>
         <w:tc>
           <w:tcPr>
-            <w:tcW w:w="2171" w:type="dxa"/>
+            <w:tcW w:w="2405" w:type="dxa"/>
             <w:tcBorders>
               <w:left w:val="single" w:sz="12" w:space="0" w:color="auto"/>
               <w:right w:val="single" w:sz="12" w:space="0" w:color="auto"/>
@@ -98,7 +106,7 @@
         </w:trPr>
         <w:tc>
           <w:tcPr>
-            <w:tcW w:w="2171" w:type="dxa"/>
+            <w:tcW w:w="2405" w:type="dxa"/>
             <w:tcBorders>
               <w:left w:val="single" w:sz="12" w:space="0" w:color="auto"/>
               <w:right w:val="single" w:sz="12" w:space="0" w:color="auto"/>
@@ -119,7 +127,7 @@
         </w:trPr>
         <w:tc>
           <w:tcPr>
-            <w:tcW w:w="2171" w:type="dxa"/>
+            <w:tcW w:w="2405" w:type="dxa"/>
             <w:tcBorders>
               <w:left w:val="single" w:sz="12" w:space="0" w:color="auto"/>
               <w:right w:val="single" w:sz="12" w:space="0" w:color="auto"/>
@@ -138,7 +146,7 @@
         </w:trPr>
         <w:tc>
           <w:tcPr>
-            <w:tcW w:w="2171" w:type="dxa"/>
+            <w:tcW w:w="2405" w:type="dxa"/>
             <w:tcBorders>
               <w:left w:val="single" w:sz="12" w:space="0" w:color="auto"/>
               <w:right w:val="single" w:sz="12" w:space="0" w:color="auto"/>
@@ -159,7 +167,7 @@
         </w:trPr>
         <w:tc>
           <w:tcPr>
-            <w:tcW w:w="2171" w:type="dxa"/>
+            <w:tcW w:w="2405" w:type="dxa"/>
             <w:tcBorders>
               <w:left w:val="single" w:sz="12" w:space="0" w:color="auto"/>
               <w:right w:val="single" w:sz="12" w:space="0" w:color="auto"/>
@@ -180,7 +188,7 @@
         </w:trPr>
         <w:tc>
           <w:tcPr>
-            <w:tcW w:w="2171" w:type="dxa"/>
+            <w:tcW w:w="2405" w:type="dxa"/>
             <w:tcBorders>
               <w:left w:val="single" w:sz="12" w:space="0" w:color="auto"/>
               <w:bottom w:val="single" w:sz="12" w:space="0" w:color="auto"/>
@@ -230,14 +238,30 @@
                 <w:b/>
                 <w:bCs/>
               </w:rPr>
-              <w:t xml:space="preserve">INFO </w:t>
+              <w:t>CLIENTE</w:t>
             </w:r>
             <w:r>
               <w:rPr>
                 <w:b/>
                 <w:bCs/>
               </w:rPr>
-              <w:t>CLIENTE</w:t>
+              <w:t xml:space="preserve"> (</w:t>
+            </w:r>
+            <w:proofErr w:type="spellStart"/>
+            <w:r>
+              <w:rPr>
+                <w:b/>
+                <w:bCs/>
+              </w:rPr>
+              <w:t>Tabla</w:t>
+            </w:r>
+            <w:proofErr w:type="spellEnd"/>
+            <w:r>
+              <w:rPr>
+                <w:b/>
+                <w:bCs/>
+              </w:rPr>
+              <w:t>)</w:t>
             </w:r>
           </w:p>
         </w:tc>
@@ -314,16 +338,122 @@
         <mc:AlternateContent>
           <mc:Choice Requires="wps">
             <w:drawing>
-              <wp:anchor distT="0" distB="0" distL="114300" distR="114300" simplePos="0" relativeHeight="251676672" behindDoc="0" locked="0" layoutInCell="1" allowOverlap="1" wp14:anchorId="5A56B76A" wp14:editId="7B1BAE29">
+              <wp:anchor distT="0" distB="0" distL="114300" distR="114300" simplePos="0" relativeHeight="251677696" behindDoc="0" locked="0" layoutInCell="1" allowOverlap="1" wp14:anchorId="1289DD21" wp14:editId="6F55B654">
                 <wp:simplePos x="0" y="0"/>
                 <wp:positionH relativeFrom="column">
-                  <wp:posOffset>480695</wp:posOffset>
+                  <wp:posOffset>1369060</wp:posOffset>
                 </wp:positionH>
                 <wp:positionV relativeFrom="paragraph">
-                  <wp:posOffset>-76200</wp:posOffset>
+                  <wp:posOffset>-357187</wp:posOffset>
                 </wp:positionV>
-                <wp:extent cx="4443095" cy="1657350"/>
-                <wp:effectExtent l="0" t="0" r="14605" b="19050"/>
+                <wp:extent cx="2523172" cy="366713"/>
+                <wp:effectExtent l="0" t="0" r="0" b="0"/>
+                <wp:wrapNone/>
+                <wp:docPr id="3" name="Text Box 3"/>
+                <wp:cNvGraphicFramePr/>
+                <a:graphic xmlns:a="http://schemas.openxmlformats.org/drawingml/2006/main">
+                  <a:graphicData uri="http://schemas.microsoft.com/office/word/2010/wordprocessingShape">
+                    <wps:wsp>
+                      <wps:cNvSpPr txBox="1"/>
+                      <wps:spPr>
+                        <a:xfrm>
+                          <a:off x="0" y="0"/>
+                          <a:ext cx="2523172" cy="366713"/>
+                        </a:xfrm>
+                        <a:prstGeom prst="rect">
+                          <a:avLst/>
+                        </a:prstGeom>
+                        <a:solidFill>
+                          <a:schemeClr val="lt1"/>
+                        </a:solidFill>
+                        <a:ln w="6350">
+                          <a:noFill/>
+                        </a:ln>
+                      </wps:spPr>
+                      <wps:txbx>
+                        <w:txbxContent>
+                          <w:p>
+                            <w:pPr>
+                              <w:jc w:val="center"/>
+                              <w:rPr>
+                                <w:sz w:val="36"/>
+                                <w:szCs w:val="36"/>
+                              </w:rPr>
+                            </w:pPr>
+                            <w:r>
+                              <w:rPr>
+                                <w:sz w:val="36"/>
+                                <w:szCs w:val="36"/>
+                              </w:rPr>
+                              <w:t>BASE DE DATOS</w:t>
+                            </w:r>
+                          </w:p>
+                        </w:txbxContent>
+                      </wps:txbx>
+                      <wps:bodyPr rot="0" spcFirstLastPara="0" vertOverflow="overflow" horzOverflow="overflow" vert="horz" wrap="square" lIns="91440" tIns="45720" rIns="91440" bIns="45720" numCol="1" spcCol="0" rtlCol="0" fromWordArt="0" anchor="t" anchorCtr="0" forceAA="0" compatLnSpc="1">
+                        <a:prstTxWarp prst="textNoShape">
+                          <a:avLst/>
+                        </a:prstTxWarp>
+                        <a:noAutofit/>
+                      </wps:bodyPr>
+                    </wps:wsp>
+                  </a:graphicData>
+                </a:graphic>
+                <wp14:sizeRelV relativeFrom="margin">
+                  <wp14:pctHeight>0</wp14:pctHeight>
+                </wp14:sizeRelV>
+              </wp:anchor>
+            </w:drawing>
+          </mc:Choice>
+          <mc:Fallback>
+            <w:pict>
+              <v:shapetype w14:anchorId="1289DD21" id="_x0000_t202" coordsize="21600,21600" o:spt="202" path="m,l,21600r21600,l21600,xe">
+                <v:stroke joinstyle="miter"/>
+                <v:path gradientshapeok="t" o:connecttype="rect"/>
+              </v:shapetype>
+              <v:shape id="Text Box 3" o:spid="_x0000_s1026" type="#_x0000_t202" style="position:absolute;margin-left:107.8pt;margin-top:-28.1pt;width:198.65pt;height:28.9pt;z-index:251677696;visibility:visible;mso-wrap-style:square;mso-height-percent:0;mso-wrap-distance-left:9pt;mso-wrap-distance-top:0;mso-wrap-distance-right:9pt;mso-wrap-distance-bottom:0;mso-position-horizontal:absolute;mso-position-horizontal-relative:text;mso-position-vertical:absolute;mso-position-vertical-relative:text;mso-height-percent:0;mso-height-relative:margin;v-text-anchor:top" o:gfxdata="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" fillcolor="white [3201]" stroked="f" strokeweight=".5pt">
+                <v:textbox>
+                  <w:txbxContent>
+                    <w:p>
+                      <w:pPr>
+                        <w:jc w:val="center"/>
+                        <w:rPr>
+                          <w:sz w:val="36"/>
+                          <w:szCs w:val="36"/>
+                        </w:rPr>
+                      </w:pPr>
+                      <w:r>
+                        <w:rPr>
+                          <w:sz w:val="36"/>
+                          <w:szCs w:val="36"/>
+                        </w:rPr>
+                        <w:t>BASE DE DATOS</w:t>
+                      </w:r>
+                    </w:p>
+                  </w:txbxContent>
+                </v:textbox>
+              </v:shape>
+            </w:pict>
+          </mc:Fallback>
+        </mc:AlternateContent>
+      </w:r>
+      <w:r>
+        <w:rPr>
+          <w:noProof/>
+        </w:rPr>
+        <mc:AlternateContent>
+          <mc:Choice Requires="wps">
+            <w:drawing>
+              <wp:anchor distT="0" distB="0" distL="114300" distR="114300" simplePos="0" relativeHeight="251676672" behindDoc="0" locked="0" layoutInCell="1" allowOverlap="1" wp14:anchorId="5A56B76A" wp14:editId="13D72797">
+                <wp:simplePos x="0" y="0"/>
+                <wp:positionH relativeFrom="column">
+                  <wp:posOffset>481013</wp:posOffset>
+                </wp:positionH>
+                <wp:positionV relativeFrom="paragraph">
+                  <wp:posOffset>-395287</wp:posOffset>
+                </wp:positionV>
+                <wp:extent cx="4443095" cy="1976437"/>
+                <wp:effectExtent l="0" t="0" r="14605" b="24130"/>
                 <wp:wrapNone/>
                 <wp:docPr id="23" name="Rectangle: Rounded Corners 23"/>
                 <wp:cNvGraphicFramePr/>
@@ -334,7 +464,7 @@
                       <wps:spPr>
                         <a:xfrm>
                           <a:off x="0" y="0"/>
-                          <a:ext cx="4443095" cy="1657350"/>
+                          <a:ext cx="4443095" cy="1976437"/>
                         </a:xfrm>
                         <a:prstGeom prst="roundRect">
                           <a:avLst>
@@ -373,12 +503,15 @@
                     </wps:wsp>
                   </a:graphicData>
                 </a:graphic>
+                <wp14:sizeRelV relativeFrom="margin">
+                  <wp14:pctHeight>0</wp14:pctHeight>
+                </wp14:sizeRelV>
               </wp:anchor>
             </w:drawing>
           </mc:Choice>
           <mc:Fallback>
             <w:pict>
-              <v:roundrect w14:anchorId="14A078C4" id="Rectangle: Rounded Corners 23" o:spid="_x0000_s1026" style="position:absolute;margin-left:37.85pt;margin-top:-6pt;width:349.85pt;height:130.5pt;z-index:251676672;visibility:visible;mso-wrap-style:square;mso-wrap-distance-left:9pt;mso-wrap-distance-top:0;mso-wrap-distance-right:9pt;mso-wrap-distance-bottom:0;mso-position-horizontal:absolute;mso-position-horizontal-relative:text;mso-position-vertical:absolute;mso-position-vertical-relative:text;v-text-anchor:middle" arcsize="9415f" o:gfxdata="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" filled="f" strokecolor="black [3213]">
+              <v:roundrect w14:anchorId="624886BD" id="Rectangle: Rounded Corners 23" o:spid="_x0000_s1026" style="position:absolute;margin-left:37.9pt;margin-top:-31.1pt;width:349.85pt;height:155.6pt;z-index:251676672;visibility:visible;mso-wrap-style:square;mso-height-percent:0;mso-wrap-distance-left:9pt;mso-wrap-distance-top:0;mso-wrap-distance-right:9pt;mso-wrap-distance-bottom:0;mso-position-horizontal:absolute;mso-position-horizontal-relative:text;mso-position-vertical:absolute;mso-position-vertical-relative:text;mso-height-percent:0;mso-height-relative:margin;v-text-anchor:middle" arcsize="9415f" o:gfxdata="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" filled="f" strokecolor="black [3213]">
                 <v:stroke joinstyle="miter"/>
               </v:roundrect>
             </w:pict>
@@ -533,7 +666,7 @@
           </mc:Choice>
           <mc:Fallback>
             <w:pict>
-              <v:group w14:anchorId="3462D314" id="Group 13" o:spid="_x0000_s1026" style="position:absolute;margin-left:197.2pt;margin-top:10.85pt;width:61.5pt;height:73pt;z-index:-251648000" coordsize="53638,62871" o:gfxdata="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">
+              <v:group w14:anchorId="3462D314" id="Group 13" o:spid="_x0000_s1027" style="position:absolute;margin-left:197.2pt;margin-top:10.85pt;width:61.5pt;height:73pt;z-index:-251648000" coordsize="53638,62871" o:gfxdata="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">
                 <v:shapetype id="_x0000_t75" coordsize="21600,21600" o:spt="75" o:preferrelative="t" path="m@4@5l@4@11@9@11@9@5xe" filled="f" stroked="f">
                   <v:stroke joinstyle="miter"/>
                   <v:formulas>
@@ -553,14 +686,10 @@
                   <v:path o:extrusionok="f" gradientshapeok="t" o:connecttype="rect"/>
                   <o:lock v:ext="edit" aspectratio="t"/>
                 </v:shapetype>
-                <v:shape id="Picture 11" o:spid="_x0000_s1027" type="#_x0000_t75" style="position:absolute;width:53638;height:59436;visibility:visible;mso-wrap-style:square" o:gfxdata="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">
+                <v:shape id="Picture 11" o:spid="_x0000_s1028" type="#_x0000_t75" style="position:absolute;width:53638;height:59436;visibility:visible;mso-wrap-style:square" o:gfxdata="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">
                   <v:imagedata r:id="rId10" o:title=""/>
                 </v:shape>
-                <v:shapetype id="_x0000_t202" coordsize="21600,21600" o:spt="202" path="m,l,21600r21600,l21600,xe">
-                  <v:stroke joinstyle="miter"/>
-                  <v:path gradientshapeok="t" o:connecttype="rect"/>
-                </v:shapetype>
-                <v:shape id="Text Box 12" o:spid="_x0000_s1028" type="#_x0000_t202" style="position:absolute;top:59436;width:53638;height:3435;visibility:visible;mso-wrap-style:square;v-text-anchor:top" o:gfxdata="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" stroked="f">
+                <v:shape id="Text Box 12" o:spid="_x0000_s1029" type="#_x0000_t202" style="position:absolute;top:59436;width:53638;height:3435;visibility:visible;mso-wrap-style:square;v-text-anchor:top" o:gfxdata="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" stroked="f">
                   <v:textbox>
                     <w:txbxContent>
                       <w:p>
@@ -980,16 +1109,16 @@
         <mc:AlternateContent>
           <mc:Choice Requires="wps">
             <w:drawing>
-              <wp:anchor distT="0" distB="0" distL="114300" distR="114300" simplePos="0" relativeHeight="251664384" behindDoc="0" locked="0" layoutInCell="1" allowOverlap="1" wp14:anchorId="18CD2D1F" wp14:editId="2B87854D">
+              <wp:anchor distT="0" distB="0" distL="114300" distR="114300" simplePos="0" relativeHeight="251664384" behindDoc="0" locked="0" layoutInCell="1" allowOverlap="1" wp14:anchorId="18CD2D1F" wp14:editId="5D43E218">
                 <wp:simplePos x="0" y="0"/>
                 <wp:positionH relativeFrom="column">
-                  <wp:posOffset>2295525</wp:posOffset>
+                  <wp:posOffset>2409825</wp:posOffset>
                 </wp:positionH>
                 <wp:positionV relativeFrom="paragraph">
-                  <wp:posOffset>91123</wp:posOffset>
+                  <wp:posOffset>195579</wp:posOffset>
                 </wp:positionV>
-                <wp:extent cx="537527" cy="1490345"/>
-                <wp:effectExtent l="38100" t="38100" r="34290" b="14605"/>
+                <wp:extent cx="422910" cy="1385888"/>
+                <wp:effectExtent l="57150" t="38100" r="34290" b="24130"/>
                 <wp:wrapNone/>
                 <wp:docPr id="14" name="Straight Arrow Connector 14"/>
                 <wp:cNvGraphicFramePr/>
@@ -1000,7 +1129,7 @@
                       <wps:spPr>
                         <a:xfrm flipH="1" flipV="1">
                           <a:off x="0" y="0"/>
-                          <a:ext cx="537527" cy="1490345"/>
+                          <a:ext cx="422910" cy="1385888"/>
                         </a:xfrm>
                         <a:prstGeom prst="straightConnector1">
                           <a:avLst/>
@@ -1038,7 +1167,11 @@
           </mc:Choice>
           <mc:Fallback>
             <w:pict>
-              <v:shape w14:anchorId="31F5CB62" id="Straight Arrow Connector 14" o:spid="_x0000_s1026" type="#_x0000_t32" style="position:absolute;margin-left:180.75pt;margin-top:7.2pt;width:42.3pt;height:117.35pt;flip:x y;z-index:251664384;visibility:visible;mso-wrap-style:square;mso-width-percent:0;mso-height-percent:0;mso-wrap-distance-left:9pt;mso-wrap-distance-top:0;mso-wrap-distance-right:9pt;mso-wrap-distance-bottom:0;mso-position-horizontal:absolute;mso-position-horizontal-relative:text;mso-position-vertical:absolute;mso-position-vertical-relative:text;mso-width-percent:0;mso-height-percent:0;mso-width-relative:margin;mso-height-relative:margin" o:gfxdata="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" strokecolor="black [3200]" strokeweight=".5pt">
+              <v:shapetype w14:anchorId="562EB3F6" id="_x0000_t32" coordsize="21600,21600" o:spt="32" o:oned="t" path="m,l21600,21600e" filled="f">
+                <v:path arrowok="t" fillok="f" o:connecttype="none"/>
+                <o:lock v:ext="edit" shapetype="t"/>
+              </v:shapetype>
+              <v:shape id="Straight Arrow Connector 14" o:spid="_x0000_s1026" type="#_x0000_t32" style="position:absolute;margin-left:189.75pt;margin-top:15.4pt;width:33.3pt;height:109.15pt;flip:x y;z-index:251664384;visibility:visible;mso-wrap-style:square;mso-width-percent:0;mso-height-percent:0;mso-wrap-distance-left:9pt;mso-wrap-distance-top:0;mso-wrap-distance-right:9pt;mso-wrap-distance-bottom:0;mso-position-horizontal:absolute;mso-position-horizontal-relative:text;mso-position-vertical:absolute;mso-position-vertical-relative:text;mso-width-percent:0;mso-height-percent:0;mso-width-relative:margin;mso-height-relative:margin" o:gfxdata="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" strokecolor="black [3200]" strokeweight=".5pt">
                 <v:stroke endarrow="block" joinstyle="miter"/>
               </v:shape>
             </w:pict>
@@ -1046,10 +1179,7 @@
         </mc:AlternateContent>
       </w:r>
     </w:p>
-    <w:p>
-      <w:bookmarkStart w:id="0" w:name="_GoBack"/>
-      <w:bookmarkEnd w:id="0"/>
-    </w:p>
+    <w:p/>
     <w:tbl>
       <w:tblPr>
         <w:tblStyle w:val="TableGrid"/>
@@ -1575,6 +1705,8 @@
         </w:tc>
       </w:tr>
     </w:tbl>
+    <w:bookmarkStart w:id="0" w:name="_GoBack"/>
+    <w:bookmarkEnd w:id="0"/>
     <w:p>
       <w:r>
         <w:rPr>
@@ -1898,11 +2030,11 @@
           </mc:Choice>
           <mc:Fallback>
             <w:pict>
-              <v:group w14:anchorId="329F9C55" id="Group 21" o:spid="_x0000_s1029" style="position:absolute;margin-left:518.95pt;margin-top:123.4pt;width:55.7pt;height:59.5pt;z-index:-251640832;mso-width-relative:margin;mso-height-relative:margin" coordsize="50793,54229" o:gfxdata="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">
-                <v:shape id="Picture 19" o:spid="_x0000_s1030" type="#_x0000_t75" style="position:absolute;width:50793;height:50793;visibility:visible;mso-wrap-style:square" o:gfxdata="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">
+              <v:group w14:anchorId="329F9C55" id="Group 21" o:spid="_x0000_s1030" style="position:absolute;margin-left:518.95pt;margin-top:123.4pt;width:55.7pt;height:59.5pt;z-index:-251640832;mso-width-relative:margin;mso-height-relative:margin" coordsize="50793,54229" o:gfxdata="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">
+                <v:shape id="Picture 19" o:spid="_x0000_s1031" type="#_x0000_t75" style="position:absolute;width:50793;height:50793;visibility:visible;mso-wrap-style:square" o:gfxdata="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">
                   <v:imagedata r:id="rId26" o:title=""/>
                 </v:shape>
-                <v:shape id="Text Box 20" o:spid="_x0000_s1031" type="#_x0000_t202" style="position:absolute;top:50793;width:50793;height:3436;visibility:visible;mso-wrap-style:square;v-text-anchor:top" o:gfxdata="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" stroked="f">
+                <v:shape id="Text Box 20" o:spid="_x0000_s1032" type="#_x0000_t202" style="position:absolute;top:50793;width:50793;height:3436;visibility:visible;mso-wrap-style:square;v-text-anchor:top" o:gfxdata="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" stroked="f">
                   <v:textbox>
                     <w:txbxContent>
                       <w:p>

</xml_diff>